<commit_message>
📝 update: thesis, data visualization
</commit_message>
<xml_diff>
--- a/docs/graduation_thesis_B1809677.docx
+++ b/docs/graduation_thesis_B1809677.docx
@@ -11688,6 +11688,7 @@
         <w:pStyle w:val="pic"/>
       </w:pPr>
       <w:bookmarkStart w:id="18" w:name="_Toc118279823"/>
+      <w:bookmarkStart w:id="19" w:name="_Ref118660081"/>
       <w:r>
         <w:t xml:space="preserve">Figure </w:t>
       </w:r>
@@ -11709,6 +11710,7 @@
       <w:r>
         <w:fldChar w:fldCharType="end"/>
       </w:r>
+      <w:bookmarkEnd w:id="19"/>
       <w:r>
         <w:t>: Computer Vision example</w:t>
       </w:r>
@@ -11738,11 +11740,11 @@
       <w:pPr>
         <w:pStyle w:val="h2"/>
       </w:pPr>
-      <w:bookmarkStart w:id="19" w:name="_Toc118587291"/>
+      <w:bookmarkStart w:id="20" w:name="_Toc118587291"/>
       <w:r>
         <w:t>1.2. Computer vision common tasks and real-life applications</w:t>
       </w:r>
-      <w:bookmarkEnd w:id="19"/>
+      <w:bookmarkEnd w:id="20"/>
     </w:p>
     <w:p>
       <w:pPr>
@@ -12009,7 +12011,7 @@
       <w:pPr>
         <w:pStyle w:val="pic"/>
       </w:pPr>
-      <w:bookmarkStart w:id="20" w:name="_Toc118279824"/>
+      <w:bookmarkStart w:id="21" w:name="_Toc118279824"/>
       <w:r>
         <w:t xml:space="preserve">Figure </w:t>
       </w:r>
@@ -12034,27 +12036,27 @@
       <w:r>
         <w:t>: Self-driving car using computer vision</w:t>
       </w:r>
-      <w:bookmarkEnd w:id="20"/>
+      <w:bookmarkEnd w:id="21"/>
     </w:p>
     <w:p/>
     <w:p>
       <w:pPr>
         <w:pStyle w:val="h1"/>
       </w:pPr>
-      <w:bookmarkStart w:id="21" w:name="_Toc118587292"/>
+      <w:bookmarkStart w:id="22" w:name="_Toc118587292"/>
       <w:r>
         <w:t xml:space="preserve">2. </w:t>
       </w:r>
       <w:r>
         <w:t>MEDIAPIPE FRAMEWORK</w:t>
       </w:r>
-      <w:bookmarkEnd w:id="21"/>
+      <w:bookmarkEnd w:id="22"/>
     </w:p>
     <w:p>
       <w:pPr>
         <w:pStyle w:val="h2"/>
       </w:pPr>
-      <w:bookmarkStart w:id="22" w:name="_Toc118587293"/>
+      <w:bookmarkStart w:id="23" w:name="_Toc118587293"/>
       <w:r>
         <w:t>2</w:t>
       </w:r>
@@ -12067,7 +12069,7 @@
       <w:r>
         <w:t>Definition</w:t>
       </w:r>
-      <w:bookmarkEnd w:id="22"/>
+      <w:bookmarkEnd w:id="23"/>
     </w:p>
     <w:p>
       <w:pPr>
@@ -12181,7 +12183,7 @@
       <w:pPr>
         <w:pStyle w:val="pic"/>
       </w:pPr>
-      <w:bookmarkStart w:id="23" w:name="_Toc118279825"/>
+      <w:bookmarkStart w:id="24" w:name="_Toc118279825"/>
       <w:r>
         <w:t xml:space="preserve">Figure </w:t>
       </w:r>
@@ -12210,7 +12212,7 @@
       <w:r>
         <w:t>MediaPipe</w:t>
       </w:r>
-      <w:bookmarkEnd w:id="23"/>
+      <w:bookmarkEnd w:id="24"/>
       <w:proofErr w:type="spellEnd"/>
     </w:p>
     <w:p/>
@@ -12280,7 +12282,7 @@
       <w:pPr>
         <w:pStyle w:val="h2"/>
       </w:pPr>
-      <w:bookmarkStart w:id="24" w:name="_Toc118587294"/>
+      <w:bookmarkStart w:id="25" w:name="_Toc118587294"/>
       <w:r>
         <w:t xml:space="preserve">2.2. </w:t>
       </w:r>
@@ -12295,7 +12297,7 @@
       <w:r>
         <w:t>Architecture</w:t>
       </w:r>
-      <w:bookmarkEnd w:id="24"/>
+      <w:bookmarkEnd w:id="25"/>
     </w:p>
     <w:p>
       <w:pPr>
@@ -12761,7 +12763,7 @@
         <w:pStyle w:val="Caption"/>
         <w:jc w:val="center"/>
       </w:pPr>
-      <w:bookmarkStart w:id="25" w:name="_Toc118279826"/>
+      <w:bookmarkStart w:id="26" w:name="_Toc118279826"/>
       <w:r>
         <w:t xml:space="preserve">Figure </w:t>
       </w:r>
@@ -12790,7 +12792,7 @@
       <w:r>
         <w:t>MediaPipe</w:t>
       </w:r>
-      <w:bookmarkEnd w:id="25"/>
+      <w:bookmarkEnd w:id="26"/>
       <w:proofErr w:type="spellEnd"/>
     </w:p>
     <w:p/>
@@ -12798,7 +12800,7 @@
       <w:pPr>
         <w:pStyle w:val="h2"/>
       </w:pPr>
-      <w:bookmarkStart w:id="26" w:name="_Toc118587295"/>
+      <w:bookmarkStart w:id="27" w:name="_Toc118587295"/>
       <w:r>
         <w:t xml:space="preserve">2.3. Advantages of </w:t>
       </w:r>
@@ -12806,7 +12808,7 @@
       <w:r>
         <w:t>MediaPipe</w:t>
       </w:r>
-      <w:bookmarkEnd w:id="26"/>
+      <w:bookmarkEnd w:id="27"/>
       <w:proofErr w:type="spellEnd"/>
     </w:p>
     <w:p>
@@ -12927,21 +12929,21 @@
       <w:pPr>
         <w:pStyle w:val="h1"/>
       </w:pPr>
-      <w:bookmarkStart w:id="27" w:name="_Toc118587296"/>
+      <w:bookmarkStart w:id="28" w:name="_Toc118587296"/>
       <w:r>
         <w:t>3. MEDIAPIPE POSE</w:t>
       </w:r>
-      <w:bookmarkEnd w:id="27"/>
+      <w:bookmarkEnd w:id="28"/>
     </w:p>
     <w:p>
       <w:pPr>
         <w:pStyle w:val="h2"/>
       </w:pPr>
-      <w:bookmarkStart w:id="28" w:name="_Toc118587297"/>
+      <w:bookmarkStart w:id="29" w:name="_Toc118587297"/>
       <w:r>
         <w:t>3.1. Overview and Machine Learning pipeline</w:t>
       </w:r>
-      <w:bookmarkEnd w:id="28"/>
+      <w:bookmarkEnd w:id="29"/>
     </w:p>
     <w:p>
       <w:pPr>
@@ -13027,7 +13029,7 @@
       <w:pPr>
         <w:pStyle w:val="pic"/>
       </w:pPr>
-      <w:bookmarkStart w:id="29" w:name="_Toc118279827"/>
+      <w:bookmarkStart w:id="30" w:name="_Toc118279827"/>
       <w:r>
         <w:t xml:space="preserve">Figure </w:t>
       </w:r>
@@ -13075,7 +13077,7 @@
       <w:r>
         <w:t xml:space="preserve"> Pose predicts</w:t>
       </w:r>
-      <w:bookmarkEnd w:id="29"/>
+      <w:bookmarkEnd w:id="30"/>
     </w:p>
     <w:p>
       <w:pPr>
@@ -13167,7 +13169,7 @@
       <w:pPr>
         <w:pStyle w:val="pic"/>
       </w:pPr>
-      <w:bookmarkStart w:id="30" w:name="_Toc118279828"/>
+      <w:bookmarkStart w:id="31" w:name="_Toc118279828"/>
       <w:r>
         <w:t xml:space="preserve">Figure </w:t>
       </w:r>
@@ -13200,14 +13202,14 @@
       <w:r>
         <w:t xml:space="preserve"> pose detection's pipeline</w:t>
       </w:r>
-      <w:bookmarkEnd w:id="30"/>
+      <w:bookmarkEnd w:id="31"/>
     </w:p>
     <w:p/>
     <w:p>
       <w:pPr>
         <w:pStyle w:val="h2"/>
       </w:pPr>
-      <w:bookmarkStart w:id="31" w:name="_Toc118587298"/>
+      <w:bookmarkStart w:id="32" w:name="_Toc118587298"/>
       <w:r>
         <w:t xml:space="preserve">3.2. </w:t>
       </w:r>
@@ -13219,7 +13221,7 @@
       <w:r>
         <w:t xml:space="preserve"> detector</w:t>
       </w:r>
-      <w:bookmarkEnd w:id="31"/>
+      <w:bookmarkEnd w:id="32"/>
     </w:p>
     <w:p>
       <w:pPr>
@@ -13357,7 +13359,7 @@
       <w:pPr>
         <w:pStyle w:val="pic"/>
       </w:pPr>
-      <w:bookmarkStart w:id="32" w:name="_Toc118279829"/>
+      <w:bookmarkStart w:id="33" w:name="_Toc118279829"/>
       <w:r>
         <w:t xml:space="preserve">Figure </w:t>
       </w:r>
@@ -13386,7 +13388,7 @@
       <w:r>
         <w:t>MediaPipe</w:t>
       </w:r>
-      <w:bookmarkEnd w:id="32"/>
+      <w:bookmarkEnd w:id="33"/>
       <w:proofErr w:type="spellEnd"/>
     </w:p>
     <w:p/>
@@ -13394,7 +13396,7 @@
       <w:pPr>
         <w:pStyle w:val="h2"/>
       </w:pPr>
-      <w:bookmarkStart w:id="33" w:name="_Toc118587299"/>
+      <w:bookmarkStart w:id="34" w:name="_Toc118587299"/>
       <w:r>
         <w:t xml:space="preserve">3.3. </w:t>
       </w:r>
@@ -13406,12 +13408,12 @@
       <w:r>
         <w:t xml:space="preserve"> P</w:t>
       </w:r>
-      <w:bookmarkStart w:id="34" w:name="test"/>
+      <w:bookmarkStart w:id="35" w:name="test"/>
+      <w:bookmarkEnd w:id="35"/>
+      <w:r>
+        <w:t>ose Output</w:t>
+      </w:r>
       <w:bookmarkEnd w:id="34"/>
-      <w:r>
-        <w:t>ose Output</w:t>
-      </w:r>
-      <w:bookmarkEnd w:id="33"/>
     </w:p>
     <w:p>
       <w:pPr>
@@ -13542,40 +13544,40 @@
       <w:pPr>
         <w:pStyle w:val="h1"/>
       </w:pPr>
-      <w:bookmarkStart w:id="35" w:name="_Toc118587300"/>
+      <w:bookmarkStart w:id="36" w:name="_Toc118587300"/>
       <w:r>
         <w:t xml:space="preserve">4. </w:t>
       </w:r>
       <w:r>
         <w:t>OTHER TECHNOLOGY AND LIBRARIES USED</w:t>
       </w:r>
-      <w:bookmarkEnd w:id="35"/>
+      <w:bookmarkEnd w:id="36"/>
     </w:p>
     <w:p>
       <w:pPr>
         <w:pStyle w:val="h2"/>
       </w:pPr>
-      <w:bookmarkStart w:id="36" w:name="_Toc118587301"/>
+      <w:bookmarkStart w:id="37" w:name="_Toc118587301"/>
       <w:r>
         <w:t>4.1. Open CV</w:t>
       </w:r>
-      <w:bookmarkEnd w:id="36"/>
+      <w:bookmarkEnd w:id="37"/>
     </w:p>
     <w:p>
       <w:pPr>
         <w:pStyle w:val="h2"/>
       </w:pPr>
-      <w:bookmarkStart w:id="37" w:name="_Toc118587302"/>
+      <w:bookmarkStart w:id="38" w:name="_Toc118587302"/>
       <w:r>
         <w:t>4.2. Scikit-learn</w:t>
       </w:r>
-      <w:bookmarkEnd w:id="37"/>
+      <w:bookmarkEnd w:id="38"/>
     </w:p>
     <w:p>
       <w:pPr>
         <w:pStyle w:val="h2"/>
       </w:pPr>
-      <w:bookmarkStart w:id="38" w:name="_Toc118587303"/>
+      <w:bookmarkStart w:id="39" w:name="_Toc118587303"/>
       <w:r>
         <w:t xml:space="preserve">4.3. </w:t>
       </w:r>
@@ -13583,28 +13585,28 @@
       <w:r>
         <w:t>Keras</w:t>
       </w:r>
-      <w:bookmarkEnd w:id="38"/>
+      <w:bookmarkEnd w:id="39"/>
       <w:proofErr w:type="spellEnd"/>
     </w:p>
     <w:p>
       <w:pPr>
         <w:pStyle w:val="h2"/>
       </w:pPr>
-      <w:bookmarkStart w:id="39" w:name="_Toc118587304"/>
+      <w:bookmarkStart w:id="40" w:name="_Toc118587304"/>
       <w:r>
         <w:t>4.4. Vue.js</w:t>
       </w:r>
-      <w:bookmarkEnd w:id="39"/>
+      <w:bookmarkEnd w:id="40"/>
     </w:p>
     <w:p>
       <w:pPr>
         <w:pStyle w:val="h2"/>
       </w:pPr>
-      <w:bookmarkStart w:id="40" w:name="_Toc118587305"/>
+      <w:bookmarkStart w:id="41" w:name="_Toc118587305"/>
       <w:r>
         <w:t>4.5. Django</w:t>
       </w:r>
-      <w:bookmarkEnd w:id="40"/>
+      <w:bookmarkEnd w:id="41"/>
       <w:r>
         <w:t xml:space="preserve"> </w:t>
       </w:r>
@@ -13628,8 +13630,8 @@
           <w:lang w:eastAsia="en-US"/>
         </w:rPr>
       </w:pPr>
-      <w:bookmarkStart w:id="41" w:name="_Ref118582943"/>
-      <w:bookmarkStart w:id="42" w:name="_Toc118587306"/>
+      <w:bookmarkStart w:id="42" w:name="_Ref118582943"/>
+      <w:bookmarkStart w:id="43" w:name="_Toc118587306"/>
       <w:r>
         <w:rPr>
           <w:lang w:eastAsia="en-US"/>
@@ -13643,8 +13645,8 @@
         </w:rPr>
         <w:t>BUILD MACHINE LEARNING MODELS</w:t>
       </w:r>
-      <w:bookmarkEnd w:id="41"/>
       <w:bookmarkEnd w:id="42"/>
+      <w:bookmarkEnd w:id="43"/>
     </w:p>
     <w:p>
       <w:pPr>
@@ -13663,14 +13665,14 @@
       <w:pPr>
         <w:pStyle w:val="h1"/>
       </w:pPr>
-      <w:bookmarkStart w:id="43" w:name="_Toc118587307"/>
+      <w:bookmarkStart w:id="44" w:name="_Toc118587307"/>
       <w:r>
         <w:t>1. EXERCISES SELECTION</w:t>
       </w:r>
       <w:r>
         <w:t xml:space="preserve"> AND ERRORS DETERMINATION</w:t>
       </w:r>
-      <w:bookmarkEnd w:id="43"/>
+      <w:bookmarkEnd w:id="44"/>
     </w:p>
     <w:p>
       <w:pPr>
@@ -13846,7 +13848,7 @@
       <w:pPr>
         <w:pStyle w:val="pic"/>
       </w:pPr>
-      <w:bookmarkStart w:id="44" w:name="_Toc118279830"/>
+      <w:bookmarkStart w:id="45" w:name="_Toc118279830"/>
       <w:r>
         <w:t xml:space="preserve">Figure </w:t>
       </w:r>
@@ -13871,7 +13873,7 @@
       <w:r>
         <w:t>: A person doing lunge</w:t>
       </w:r>
-      <w:bookmarkEnd w:id="44"/>
+      <w:bookmarkEnd w:id="45"/>
     </w:p>
     <w:p>
       <w:pPr>
@@ -13983,7 +13985,7 @@
       <w:pPr>
         <w:pStyle w:val="h1"/>
       </w:pPr>
-      <w:bookmarkStart w:id="45" w:name="_Toc118587308"/>
+      <w:bookmarkStart w:id="46" w:name="_Toc118587308"/>
       <w:r>
         <w:t>2</w:t>
       </w:r>
@@ -13993,7 +13995,7 @@
       <w:r>
         <w:t>DATA COLLECTING</w:t>
       </w:r>
-      <w:bookmarkEnd w:id="45"/>
+      <w:bookmarkEnd w:id="46"/>
     </w:p>
     <w:p>
       <w:pPr>
@@ -14007,14 +14009,14 @@
       <w:pPr>
         <w:pStyle w:val="h2"/>
       </w:pPr>
-      <w:bookmarkStart w:id="46" w:name="_Toc118587309"/>
+      <w:bookmarkStart w:id="47" w:name="_Toc118587309"/>
       <w:r>
         <w:t>2</w:t>
       </w:r>
       <w:r>
         <w:t>.1. Self-collected data</w:t>
       </w:r>
-      <w:bookmarkEnd w:id="46"/>
+      <w:bookmarkEnd w:id="47"/>
     </w:p>
     <w:p>
       <w:pPr>
@@ -14241,7 +14243,7 @@
           <w:szCs w:val="20"/>
         </w:rPr>
       </w:pPr>
-      <w:bookmarkStart w:id="47" w:name="_Toc118279831"/>
+      <w:bookmarkStart w:id="48" w:name="_Toc118279831"/>
       <w:r>
         <w:t xml:space="preserve">Figure </w:t>
       </w:r>
@@ -14266,18 +14268,18 @@
       <w:r>
         <w:t>: Example of a directory tree structure for each exercise collected videos</w:t>
       </w:r>
-      <w:bookmarkEnd w:id="47"/>
+      <w:bookmarkEnd w:id="48"/>
     </w:p>
     <w:p>
       <w:pPr>
         <w:pStyle w:val="h2"/>
       </w:pPr>
-      <w:bookmarkStart w:id="48" w:name="_Toc118587310"/>
+      <w:bookmarkStart w:id="49" w:name="_Toc118587310"/>
       <w:r>
         <w:lastRenderedPageBreak/>
         <w:t>2.2. Public Dataset for Kaggle</w:t>
       </w:r>
-      <w:bookmarkEnd w:id="48"/>
+      <w:bookmarkEnd w:id="49"/>
     </w:p>
     <w:p>
       <w:pPr>
@@ -14354,11 +14356,11 @@
       <w:pPr>
         <w:pStyle w:val="h1"/>
       </w:pPr>
-      <w:bookmarkStart w:id="49" w:name="_Toc118587311"/>
+      <w:bookmarkStart w:id="50" w:name="_Toc118587311"/>
       <w:r>
         <w:t>3. DATA PROCESSING</w:t>
       </w:r>
-      <w:bookmarkEnd w:id="49"/>
+      <w:bookmarkEnd w:id="50"/>
     </w:p>
     <w:p>
       <w:pPr>
@@ -14396,11 +14398,11 @@
       <w:pPr>
         <w:pStyle w:val="h2"/>
       </w:pPr>
-      <w:bookmarkStart w:id="50" w:name="_Toc118587312"/>
+      <w:bookmarkStart w:id="51" w:name="_Toc118587312"/>
       <w:r>
         <w:t>3.1. Detecting important landmarks</w:t>
       </w:r>
-      <w:bookmarkEnd w:id="50"/>
+      <w:bookmarkEnd w:id="51"/>
     </w:p>
     <w:p>
       <w:pPr>
@@ -14853,7 +14855,7 @@
       <w:pPr>
         <w:pStyle w:val="h2"/>
       </w:pPr>
-      <w:bookmarkStart w:id="51" w:name="_Toc118587313"/>
+      <w:bookmarkStart w:id="52" w:name="_Toc118587313"/>
       <w:r>
         <w:t xml:space="preserve">3.2. Extract data from video using OpenCV and </w:t>
       </w:r>
@@ -14861,7 +14863,7 @@
       <w:r>
         <w:t>MediaPipe</w:t>
       </w:r>
-      <w:bookmarkEnd w:id="51"/>
+      <w:bookmarkEnd w:id="52"/>
       <w:proofErr w:type="spellEnd"/>
     </w:p>
     <w:p>
@@ -15761,11 +15763,11 @@
       <w:pPr>
         <w:pStyle w:val="h1"/>
       </w:pPr>
-      <w:bookmarkStart w:id="52" w:name="_Toc118587314"/>
+      <w:bookmarkStart w:id="53" w:name="_Toc118587314"/>
       <w:r>
         <w:t>4. MODEL TRAINING</w:t>
       </w:r>
-      <w:bookmarkEnd w:id="52"/>
+      <w:bookmarkEnd w:id="53"/>
     </w:p>
     <w:p>
       <w:pPr>
@@ -15828,11 +15830,11 @@
       <w:pPr>
         <w:pStyle w:val="h2"/>
       </w:pPr>
-      <w:bookmarkStart w:id="53" w:name="_Toc118587315"/>
+      <w:bookmarkStart w:id="54" w:name="_Toc118587315"/>
       <w:r>
         <w:t>4.1. Classification with Scikit-learn</w:t>
       </w:r>
-      <w:bookmarkEnd w:id="53"/>
+      <w:bookmarkEnd w:id="54"/>
     </w:p>
     <w:p>
       <w:pPr>
@@ -17179,7 +17181,7 @@
       <w:pPr>
         <w:pStyle w:val="h2"/>
       </w:pPr>
-      <w:bookmarkStart w:id="54" w:name="_Toc118587316"/>
+      <w:bookmarkStart w:id="55" w:name="_Toc118587316"/>
       <w:r>
         <w:t xml:space="preserve">4.2. Neural Network for classification with </w:t>
       </w:r>
@@ -17187,7 +17189,7 @@
       <w:r>
         <w:t>Keras</w:t>
       </w:r>
-      <w:bookmarkEnd w:id="54"/>
+      <w:bookmarkEnd w:id="55"/>
       <w:proofErr w:type="spellEnd"/>
     </w:p>
     <w:p>
@@ -17964,8 +17966,8 @@
       <w:pPr>
         <w:pStyle w:val="chap"/>
       </w:pPr>
-      <w:bookmarkStart w:id="55" w:name="_Ref118582867"/>
-      <w:bookmarkStart w:id="56" w:name="_Toc118587317"/>
+      <w:bookmarkStart w:id="56" w:name="_Ref118582867"/>
+      <w:bookmarkStart w:id="57" w:name="_Toc118587317"/>
       <w:r>
         <w:lastRenderedPageBreak/>
         <w:t>MODEL TRAINING</w:t>
@@ -17976,8 +17978,8 @@
       <w:r>
         <w:t xml:space="preserve"> IN DEPTH FOR EACH EXERCISES</w:t>
       </w:r>
-      <w:bookmarkEnd w:id="55"/>
       <w:bookmarkEnd w:id="56"/>
+      <w:bookmarkEnd w:id="57"/>
     </w:p>
     <w:p>
       <w:pPr>
@@ -17999,27 +18001,33 @@
       <w:pPr>
         <w:pStyle w:val="h1"/>
       </w:pPr>
-      <w:bookmarkStart w:id="57" w:name="_Toc118587318"/>
+      <w:bookmarkStart w:id="58" w:name="_Toc118587318"/>
       <w:r>
         <w:t xml:space="preserve">1. </w:t>
       </w:r>
       <w:r>
         <w:t>BICEP CURL</w:t>
       </w:r>
-      <w:bookmarkEnd w:id="57"/>
+      <w:bookmarkEnd w:id="58"/>
     </w:p>
     <w:p>
       <w:pPr>
         <w:pStyle w:val="h2"/>
       </w:pPr>
-      <w:bookmarkStart w:id="58" w:name="_Toc118587319"/>
-      <w:r>
-        <w:t>1.1. Meaning and errors description</w:t>
+      <w:bookmarkStart w:id="59" w:name="_Toc118587319"/>
+      <w:r>
+        <w:t>1.1.</w:t>
+      </w:r>
+      <w:r>
+        <w:t xml:space="preserve"> Basic technique, </w:t>
+      </w:r>
+      <w:r>
+        <w:t>errors description</w:t>
       </w:r>
       <w:r>
         <w:t xml:space="preserve"> and important landmarks</w:t>
       </w:r>
-      <w:bookmarkEnd w:id="58"/>
+      <w:bookmarkEnd w:id="59"/>
     </w:p>
     <w:p>
       <w:pPr>
@@ -18044,12 +18052,6 @@
       </w:pPr>
       <w:r>
         <w:t>There are 3 popular errors of bicep curl that will be targeted in this thesis:</w:t>
-      </w:r>
-      <w:r>
-        <w:t xml:space="preserve"> </w:t>
-      </w:r>
-      <w:r>
-        <w:t>functions which is used:</w:t>
       </w:r>
     </w:p>
     <w:p>
@@ -18081,10 +18083,7 @@
         </w:tabs>
       </w:pPr>
       <w:r>
-        <w:t>Weak peak contraction: when an arm moves upward, it does not go high enough therefore not put enough contraction to the bicep</w:t>
-      </w:r>
-      <w:r>
-        <w:t>.</w:t>
+        <w:t>Weak peak contraction: when an arm moves upward, it does not go high enough therefore not put enough contraction to the bicep.</w:t>
       </w:r>
     </w:p>
     <w:p>
@@ -18100,10 +18099,7 @@
         </w:tabs>
       </w:pPr>
       <w:r>
-        <w:t>Rocking standing posture: the performer’s torso leans back and fore during the exercise for momentum</w:t>
-      </w:r>
-      <w:r>
-        <w:t>.</w:t>
+        <w:t>Rocking standing posture: the performer’s torso leans back and fore during the exercise for momentum.</w:t>
       </w:r>
     </w:p>
     <w:p>
@@ -18132,7 +18128,7 @@
       <w:pPr>
         <w:pStyle w:val="h2"/>
       </w:pPr>
-      <w:bookmarkStart w:id="59" w:name="_Toc118587320"/>
+      <w:bookmarkStart w:id="60" w:name="_Toc118587320"/>
       <w:r>
         <w:t>1.</w:t>
       </w:r>
@@ -18143,16 +18139,28 @@
         <w:t xml:space="preserve">. </w:t>
       </w:r>
       <w:r>
-        <w:t>Error detection method</w:t>
-      </w:r>
-      <w:bookmarkEnd w:id="59"/>
+        <w:t>Error</w:t>
+      </w:r>
+      <w:r>
+        <w:t>s</w:t>
+      </w:r>
+      <w:r>
+        <w:t xml:space="preserve"> detection method</w:t>
+      </w:r>
+      <w:bookmarkEnd w:id="60"/>
     </w:p>
     <w:p>
       <w:pPr>
         <w:pStyle w:val="h4"/>
       </w:pPr>
       <w:r>
-        <w:t xml:space="preserve">1.2.a. Loose </w:t>
+        <w:t>1.2.</w:t>
+      </w:r>
+      <w:r>
+        <w:t>1</w:t>
+      </w:r>
+      <w:r>
+        <w:t xml:space="preserve">. Loose </w:t>
       </w:r>
       <w:r>
         <w:t>upper</w:t>
@@ -18184,7 +18192,13 @@
         <w:pStyle w:val="h4"/>
       </w:pPr>
       <w:r>
-        <w:t>1.2.b. Weak peak contraction</w:t>
+        <w:t>1.2.</w:t>
+      </w:r>
+      <w:r>
+        <w:t>2</w:t>
+      </w:r>
+      <w:r>
+        <w:t>. Weak peak contraction</w:t>
       </w:r>
     </w:p>
     <w:p>
@@ -18199,49 +18213,7 @@
         <w:t>C</w:t>
       </w:r>
       <w:r>
-        <w:t xml:space="preserve">an be detected by calculating the angle between the </w:t>
-      </w:r>
-      <w:r>
-        <w:t>wrist</w:t>
-      </w:r>
-      <w:r>
-        <w:t xml:space="preserve">, </w:t>
-      </w:r>
-      <w:r>
-        <w:t>elbow</w:t>
-      </w:r>
-      <w:r>
-        <w:t xml:space="preserve"> and </w:t>
-      </w:r>
-      <w:r>
-        <w:t>shoulder when the performer’s arm is coming up</w:t>
-      </w:r>
-      <w:r>
-        <w:t xml:space="preserve">. Through my research, if the angle is </w:t>
-      </w:r>
-      <w:r>
-        <w:t>more than</w:t>
-      </w:r>
-      <w:r>
-        <w:t xml:space="preserve"> </w:t>
-      </w:r>
-      <w:r>
-        <w:t>6</w:t>
-      </w:r>
-      <w:r>
-        <w:t>0 degrees</w:t>
-      </w:r>
-      <w:r>
-        <w:t xml:space="preserve"> before the arm comes down</w:t>
-      </w:r>
-      <w:r>
-        <w:t>, the movement will be classified as a “</w:t>
-      </w:r>
-      <w:r>
-        <w:t>weak peak contraction</w:t>
-      </w:r>
-      <w:r>
-        <w:t>” error.</w:t>
+        <w:t>an be detected by calculating the angle between the wrist, elbow and shoulder when the performer’s arm is coming up. Through my research, if the angle is more than 60 degrees before the arm comes down, the movement will be classified as a “weak peak contraction” error.</w:t>
       </w:r>
     </w:p>
     <w:p>
@@ -18249,7 +18221,13 @@
         <w:pStyle w:val="h4"/>
       </w:pPr>
       <w:r>
-        <w:t>1.2.c. Rocking standing posture</w:t>
+        <w:t>1.2.</w:t>
+      </w:r>
+      <w:r>
+        <w:t>3</w:t>
+      </w:r>
+      <w:r>
+        <w:t>. Rocking standing posture</w:t>
       </w:r>
     </w:p>
     <w:p>
@@ -18273,11 +18251,13 @@
         <w:t xml:space="preserve"> Figure 11 is a visual graph represent the number of frames gathered from the videos and their classes. There are a total of 15372 images, in which, there are 82</w:t>
       </w:r>
       <w:r>
-        <w:t xml:space="preserve">38 </w:t>
-      </w:r>
-      <w:r>
-        <w:lastRenderedPageBreak/>
-        <w:t xml:space="preserve">samples belong to class </w:t>
+        <w:t>38 samples</w:t>
+      </w:r>
+      <w:r>
+        <w:t xml:space="preserve"> (53.6%)</w:t>
+      </w:r>
+      <w:r>
+        <w:t xml:space="preserve"> belong to class </w:t>
       </w:r>
       <w:r>
         <w:rPr>
@@ -18287,7 +18267,13 @@
         <w:t>correct posture (C)</w:t>
       </w:r>
       <w:r>
-        <w:t xml:space="preserve"> and 7134 samples belong to class </w:t>
+        <w:t xml:space="preserve"> and 7134</w:t>
+      </w:r>
+      <w:r>
+        <w:t xml:space="preserve"> (46.4%)</w:t>
+      </w:r>
+      <w:r>
+        <w:t xml:space="preserve"> samples belong to class </w:t>
       </w:r>
       <w:r>
         <w:rPr>
@@ -18312,10 +18298,14 @@
         <w:jc w:val="center"/>
       </w:pPr>
       <w:r>
+        <w:rPr>
+          <w:noProof/>
+        </w:rPr>
+        <w:lastRenderedPageBreak/>
         <w:drawing>
-          <wp:inline distT="0" distB="0" distL="0" distR="0" wp14:anchorId="3DA3B5F0" wp14:editId="73414D65">
-            <wp:extent cx="4152758" cy="3225512"/>
-            <wp:effectExtent l="12700" t="12700" r="13335" b="13335"/>
+          <wp:inline distT="0" distB="0" distL="0" distR="0" wp14:anchorId="3DA3B5F0" wp14:editId="7C955040">
+            <wp:extent cx="3749329" cy="2912162"/>
+            <wp:effectExtent l="12700" t="12700" r="10160" b="8890"/>
             <wp:docPr id="58" name="Picture 58"/>
             <wp:cNvGraphicFramePr>
               <a:graphicFrameLocks xmlns:a="http://schemas.openxmlformats.org/drawingml/2006/main" noChangeAspect="1"/>
@@ -18336,7 +18326,7 @@
                   <pic:spPr>
                     <a:xfrm>
                       <a:off x="0" y="0"/>
-                      <a:ext cx="4168238" cy="3237535"/>
+                      <a:ext cx="3772617" cy="2930250"/>
                     </a:xfrm>
                     <a:prstGeom prst="rect">
                       <a:avLst/>
@@ -18469,7 +18459,25 @@
           <w:sz w:val="20"/>
           <w:szCs w:val="20"/>
         </w:rPr>
-        <w:t>0,0.55,0.32,-0.18,0.99,0.49,0.34,0.13,0.99,0.49,0.34,-0.24,1.0,0.47,0.51,-0.27,0.96,0.46,0.5,0.15,0.02,0.48,0.68,-0.22,0.83,0.46,0.63,0.06,0.03,0.43,0.64,0.12,0.95,0.44,0.65,-0.12,0.97</w:t>
+        <w:t>0,0.55,0.</w:t>
+      </w:r>
+      <w:proofErr w:type="gramStart"/>
+      <w:r>
+        <w:rPr>
+          <w:rFonts w:ascii="Courier New" w:hAnsi="Courier New" w:cs="Courier New"/>
+          <w:sz w:val="20"/>
+          <w:szCs w:val="20"/>
+        </w:rPr>
+        <w:t>32,-</w:t>
+      </w:r>
+      <w:proofErr w:type="gramEnd"/>
+      <w:r>
+        <w:rPr>
+          <w:rFonts w:ascii="Courier New" w:hAnsi="Courier New" w:cs="Courier New"/>
+          <w:sz w:val="20"/>
+          <w:szCs w:val="20"/>
+        </w:rPr>
+        <w:t>0.18,0.99,0.49,0.34,0.13,0.99,0.49,0.34,-0.24,1.0,0.47,0.51,-0.27,0.96,0.46,0.5,0.15,0.02,0.48,0.68,-0.22,0.83,0.46,0.63,0.06,0.03,0.43,0.64,0.12,0.95,0.44,0.65,-0.12,0.97</w:t>
       </w:r>
     </w:p>
     <w:p>
@@ -18479,8 +18487,118 @@
     </w:p>
     <w:p>
       <w:pPr>
+        <w:pStyle w:val="h1"/>
+      </w:pPr>
+      <w:bookmarkStart w:id="61" w:name="_Toc118587321"/>
+      <w:r>
+        <w:t>2. BASIC PLANK</w:t>
+      </w:r>
+      <w:bookmarkEnd w:id="61"/>
+    </w:p>
+    <w:p>
+      <w:pPr>
+        <w:pStyle w:val="h2"/>
+      </w:pPr>
+      <w:r>
+        <w:t>2.1. Basic technique</w:t>
+      </w:r>
+      <w:r>
+        <w:t>, errors description and important landmarks</w:t>
+      </w:r>
+    </w:p>
+    <w:p>
+      <w:pPr>
         <w:pStyle w:val="content"/>
       </w:pPr>
+      <w:r>
+        <w:t>The plank, or planking, is an exercise that involves your core muscles, improving your strength, balance and endurance.</w:t>
+      </w:r>
+      <w:r>
+        <w:t xml:space="preserve"> To perform a plank, l</w:t>
+      </w:r>
+      <w:r>
+        <w:t xml:space="preserve">ying on the ground with the elbows in line with the shoulder and the feet shoulder width apart, Push body up bearing the weight on the forearms and feet, </w:t>
+      </w:r>
+      <w:r>
+        <w:t xml:space="preserve">body is kept </w:t>
+      </w:r>
+      <w:r>
+        <w:t>straight.</w:t>
+      </w:r>
+    </w:p>
+    <w:p>
+      <w:pPr>
+        <w:pStyle w:val="content"/>
+      </w:pPr>
+      <w:r>
+        <w:t xml:space="preserve">There are 3 popular errors of </w:t>
+      </w:r>
+      <w:r>
+        <w:t xml:space="preserve">basic plank </w:t>
+      </w:r>
+      <w:r>
+        <w:t>that will be targeted in this thesis:</w:t>
+      </w:r>
+      <w:r>
+        <w:t xml:space="preserve"> </w:t>
+      </w:r>
+    </w:p>
+    <w:p>
+      <w:pPr>
+        <w:pStyle w:val="content"/>
+        <w:numPr>
+          <w:ilvl w:val="0"/>
+          <w:numId w:val="28"/>
+        </w:numPr>
+        <w:tabs>
+          <w:tab w:val="clear" w:pos="1134"/>
+          <w:tab w:val="left" w:pos="851"/>
+        </w:tabs>
+      </w:pPr>
+      <w:r>
+        <w:t>H</w:t>
+      </w:r>
+      <w:r>
+        <w:t>igh</w:t>
+      </w:r>
+      <w:r>
+        <w:t xml:space="preserve"> lower back</w:t>
+      </w:r>
+      <w:r>
+        <w:t>:</w:t>
+      </w:r>
+      <w:r>
+        <w:t xml:space="preserve"> while performing the exercise, </w:t>
+      </w:r>
+      <w:r>
+        <w:t>instead of keeping the lower back straight, it is raised too high</w:t>
+      </w:r>
+      <w:r>
+        <w:t>.</w:t>
+      </w:r>
+    </w:p>
+    <w:p>
+      <w:pPr>
+        <w:pStyle w:val="content"/>
+        <w:numPr>
+          <w:ilvl w:val="0"/>
+          <w:numId w:val="28"/>
+        </w:numPr>
+        <w:tabs>
+          <w:tab w:val="clear" w:pos="1134"/>
+          <w:tab w:val="left" w:pos="851"/>
+        </w:tabs>
+      </w:pPr>
+      <w:r>
+        <w:lastRenderedPageBreak/>
+        <w:t xml:space="preserve">Low lower back: </w:t>
+      </w:r>
+      <w:r>
+        <w:t xml:space="preserve">while performing the exercise, instead of keeping the lower back straight, it is </w:t>
+      </w:r>
+      <w:r>
+        <w:t>brought down too low.</w:t>
+      </w:r>
     </w:p>
     <w:p>
       <w:pPr>
@@ -18489,13 +18607,358 @@
           <w:tab w:val="clear" w:pos="1134"/>
           <w:tab w:val="left" w:pos="851"/>
         </w:tabs>
+        <w:ind w:firstLine="0"/>
+      </w:pPr>
+      <w:r>
+        <w:tab/>
+      </w:r>
+      <w:r>
+        <w:t xml:space="preserve">In my research and exploration, the important </w:t>
+      </w:r>
+      <w:proofErr w:type="spellStart"/>
+      <w:r>
+        <w:t>MediaPipe</w:t>
+      </w:r>
+      <w:proofErr w:type="spellEnd"/>
+      <w:r>
+        <w:t xml:space="preserve"> Pose landmarks for this exercise are</w:t>
+      </w:r>
+      <w:r>
+        <w:t xml:space="preserve">: </w:t>
+      </w:r>
+      <w:r>
+        <w:t>nose, left shoulder, right shoulder, right elbow, left elbow, right wrist, left wrist, right hip</w:t>
+      </w:r>
+      <w:r>
+        <w:t xml:space="preserve">, </w:t>
+      </w:r>
+      <w:r>
+        <w:t>left hip</w:t>
+      </w:r>
+      <w:r>
+        <w:t>, right knee, left knee, right ankle, left ankle, right heel, left heel, right foot index and left foot index.</w:t>
+      </w:r>
+    </w:p>
+    <w:p>
+      <w:pPr>
+        <w:pStyle w:val="h1"/>
+      </w:pPr>
+      <w:r>
+        <w:t>2.2. Errors detection method</w:t>
+      </w:r>
+    </w:p>
+    <w:p>
+      <w:pPr>
+        <w:pStyle w:val="content"/>
+      </w:pPr>
+      <w:r>
+        <w:t>Videos of contributors perform in both 3 stages (proper form, high lower back and low lower back) of this exercise are used for to build a machine learning model.</w:t>
+      </w:r>
+      <w:r>
+        <w:t xml:space="preserve"> </w:t>
+      </w:r>
+      <w:r>
+        <w:fldChar w:fldCharType="begin"/>
+      </w:r>
+      <w:r>
+        <w:instrText xml:space="preserve"> REF _Ref118660086 \h </w:instrText>
+      </w:r>
+      <w:r>
+        <w:fldChar w:fldCharType="separate"/>
+      </w:r>
+      <w:r>
+        <w:t xml:space="preserve">Figure </w:t>
+      </w:r>
+      <w:r>
+        <w:rPr>
+          <w:noProof/>
+        </w:rPr>
+        <w:t>12</w:t>
+      </w:r>
+      <w:r>
+        <w:fldChar w:fldCharType="end"/>
+      </w:r>
+      <w:r>
+        <w:t xml:space="preserve"> </w:t>
+      </w:r>
+      <w:r>
+        <w:t xml:space="preserve">is a visual graph represent the number of frames gathered from the videos and their classes. There are a total of </w:t>
+      </w:r>
+      <w:r>
+        <w:t>28623</w:t>
+      </w:r>
+      <w:r>
+        <w:t xml:space="preserve"> images, in which, there are </w:t>
+      </w:r>
+      <w:r>
+        <w:t>9630</w:t>
+      </w:r>
+      <w:r>
+        <w:t xml:space="preserve"> samples (</w:t>
+      </w:r>
+      <w:r>
+        <w:t>3</w:t>
+      </w:r>
+      <w:r>
+        <w:t xml:space="preserve">3.6%) belong to class </w:t>
+      </w:r>
+      <w:r>
+        <w:rPr>
+          <w:i/>
+          <w:iCs/>
+        </w:rPr>
+        <w:t xml:space="preserve">correct </w:t>
+      </w:r>
+      <w:r>
+        <w:rPr>
+          <w:i/>
+          <w:iCs/>
+        </w:rPr>
+        <w:t>form</w:t>
+      </w:r>
+      <w:r>
+        <w:rPr>
+          <w:i/>
+          <w:iCs/>
+        </w:rPr>
+        <w:t xml:space="preserve"> (C)</w:t>
+      </w:r>
+      <w:r>
+        <w:t xml:space="preserve">, </w:t>
+      </w:r>
+      <w:r>
+        <w:t xml:space="preserve">8982 samples (31.4%) belong to class </w:t>
+      </w:r>
+      <w:r>
+        <w:rPr>
+          <w:i/>
+          <w:iCs/>
+        </w:rPr>
+        <w:t>high back (H)</w:t>
+      </w:r>
+      <w:r>
+        <w:t xml:space="preserve"> and </w:t>
+      </w:r>
+      <w:r>
+        <w:t>10011</w:t>
+      </w:r>
+      <w:r>
+        <w:t xml:space="preserve"> (</w:t>
+      </w:r>
+      <w:r>
+        <w:t>35</w:t>
+      </w:r>
+      <w:r>
+        <w:t>%) samples belong to class</w:t>
+      </w:r>
+      <w:r>
+        <w:t xml:space="preserve"> </w:t>
+      </w:r>
+      <w:r>
+        <w:rPr>
+          <w:i/>
+          <w:iCs/>
+        </w:rPr>
+        <w:t>low back</w:t>
+      </w:r>
+      <w:r>
+        <w:rPr>
+          <w:i/>
+          <w:iCs/>
+        </w:rPr>
+        <w:t xml:space="preserve"> (L)</w:t>
+      </w:r>
+      <w:r>
+        <w:rPr>
+          <w:i/>
+          <w:iCs/>
+        </w:rPr>
+        <w:t>.</w:t>
+      </w:r>
+    </w:p>
+    <w:p>
+      <w:pPr>
+        <w:pStyle w:val="content"/>
+        <w:keepNext/>
+        <w:ind w:firstLine="0"/>
+        <w:jc w:val="center"/>
+      </w:pPr>
+      <w:r>
+        <w:drawing>
+          <wp:inline distT="0" distB="0" distL="0" distR="0" wp14:anchorId="2B42D702" wp14:editId="50D1E652">
+            <wp:extent cx="3670153" cy="2857349"/>
+            <wp:effectExtent l="12700" t="12700" r="13335" b="13335"/>
+            <wp:docPr id="13" name="Picture 13"/>
+            <wp:cNvGraphicFramePr>
+              <a:graphicFrameLocks xmlns:a="http://schemas.openxmlformats.org/drawingml/2006/main" noChangeAspect="1"/>
+            </wp:cNvGraphicFramePr>
+            <a:graphic xmlns:a="http://schemas.openxmlformats.org/drawingml/2006/main">
+              <a:graphicData uri="http://schemas.openxmlformats.org/drawingml/2006/picture">
+                <pic:pic xmlns:pic="http://schemas.openxmlformats.org/drawingml/2006/picture">
+                  <pic:nvPicPr>
+                    <pic:cNvPr id="1" name=""/>
+                    <pic:cNvPicPr/>
+                  </pic:nvPicPr>
+                  <pic:blipFill>
+                    <a:blip r:embed="rId26"/>
+                    <a:stretch>
+                      <a:fillRect/>
+                    </a:stretch>
+                  </pic:blipFill>
+                  <pic:spPr>
+                    <a:xfrm>
+                      <a:off x="0" y="0"/>
+                      <a:ext cx="3707230" cy="2886215"/>
+                    </a:xfrm>
+                    <a:prstGeom prst="rect">
+                      <a:avLst/>
+                    </a:prstGeom>
+                    <a:ln w="12700">
+                      <a:solidFill>
+                        <a:schemeClr val="tx1"/>
+                      </a:solidFill>
+                    </a:ln>
+                  </pic:spPr>
+                </pic:pic>
+              </a:graphicData>
+            </a:graphic>
+          </wp:inline>
+        </w:drawing>
+      </w:r>
+    </w:p>
+    <w:p>
+      <w:pPr>
+        <w:pStyle w:val="pic"/>
+      </w:pPr>
+      <w:bookmarkStart w:id="62" w:name="_Ref118659828"/>
+      <w:bookmarkStart w:id="63" w:name="_Ref118660086"/>
+      <w:r>
+        <w:t xml:space="preserve">Figure </w:t>
+      </w:r>
+      <w:r>
+        <w:fldChar w:fldCharType="begin"/>
+      </w:r>
+      <w:r>
+        <w:instrText xml:space="preserve"> SEQ Figure \* ARABIC </w:instrText>
+      </w:r>
+      <w:r>
+        <w:fldChar w:fldCharType="separate"/>
+      </w:r>
+      <w:r>
+        <w:rPr>
+          <w:noProof/>
+        </w:rPr>
+        <w:t>12</w:t>
+      </w:r>
+      <w:r>
+        <w:fldChar w:fldCharType="end"/>
+      </w:r>
+      <w:bookmarkEnd w:id="63"/>
+      <w:r>
+        <w:t>: Class balance of Basic Plank's dataset</w:t>
+      </w:r>
+      <w:bookmarkEnd w:id="62"/>
+    </w:p>
+    <w:p>
+      <w:pPr>
+        <w:pStyle w:val="content"/>
+      </w:pPr>
+      <w:bookmarkStart w:id="64" w:name="_Toc118587322"/>
+      <w:r>
+        <w:t xml:space="preserve">Every datapoint in the dataset is consist of </w:t>
+      </w:r>
+      <w:r>
+        <w:t xml:space="preserve">69 </w:t>
+      </w:r>
+      <w:r>
+        <w:t>columns which are formed based on its classed and the important landmarks. Below is an example of a datapoint</w:t>
+      </w:r>
+      <w:r>
+        <w:t>:</w:t>
+      </w:r>
+    </w:p>
+    <w:p>
+      <w:pPr>
+        <w:pStyle w:val="content"/>
+        <w:pBdr>
+          <w:top w:val="single" w:sz="4" w:space="1" w:color="auto"/>
+          <w:left w:val="single" w:sz="4" w:space="4" w:color="auto"/>
+          <w:bottom w:val="single" w:sz="4" w:space="1" w:color="auto"/>
+          <w:right w:val="single" w:sz="4" w:space="4" w:color="auto"/>
+        </w:pBdr>
+        <w:tabs>
+          <w:tab w:val="left" w:pos="851"/>
+          <w:tab w:val="left" w:pos="2835"/>
+        </w:tabs>
         <w:ind w:left="1211" w:firstLine="0"/>
-      </w:pPr>
+        <w:rPr>
+          <w:rFonts w:ascii="Courier New" w:hAnsi="Courier New" w:cs="Courier New"/>
+          <w:sz w:val="20"/>
+          <w:szCs w:val="20"/>
+        </w:rPr>
+      </w:pPr>
+      <w:r>
+        <w:rPr>
+          <w:rFonts w:ascii="Courier New" w:hAnsi="Courier New" w:cs="Courier New"/>
+          <w:sz w:val="20"/>
+          <w:szCs w:val="20"/>
+        </w:rPr>
+        <w:t>label</w:t>
+      </w:r>
+      <w:r>
+        <w:rPr>
+          <w:rFonts w:ascii="Courier New" w:hAnsi="Courier New" w:cs="Courier New"/>
+          <w:sz w:val="20"/>
+          <w:szCs w:val="20"/>
+        </w:rPr>
+        <w:t>,nose_x,nose_y,nose_z,nose_v,left_shoulder_x,left_shoulder_y,left_shoulder_z,left_shoulder_v,right_shoulder_x,right_shoulder_y,right_shoulder_z,right_shoulder_v,left_elbow_x,left_elbow_y,left_elbow_z,left_elbow_v,right_elbow_x,right_elbow_y,right_elbow_z,right_elbow_v,left_wrist_x,left_wrist_y,left_wrist_z,left_wrist_v,right_wrist_x,right_wrist_y,right_wrist_z,right_wrist_v,left_hip_x,left_hip_y,left_hip_z,left_hip_v,right_hip_x,right_hip_y,right_hip_z,right_hip_v,left_knee_x,left_knee_y,left_knee_z,left_knee_v,right_knee_x,right_knee_y,right_knee_z,right_knee_v,left_ankle_x,left_ankle_y,left_ankle_z,left_ankle_v,righ</w:t>
+      </w:r>
+      <w:r>
+        <w:rPr>
+          <w:rFonts w:ascii="Courier New" w:hAnsi="Courier New" w:cs="Courier New"/>
+          <w:sz w:val="20"/>
+          <w:szCs w:val="20"/>
+        </w:rPr>
+        <w:lastRenderedPageBreak/>
+        <w:t>t_ankle_x,right_ankle_y,right_ankle_z,right_ankle_v,left_heel_x,left_heel_y,left_heel_z,left_heel_v,right_heel_x,right_heel_y,right_heel_z,right_heel_v,left_foot_index_x,left_foot_index_y,left_foot_index_z,left_foot_index_v,right_foot_index_x,right_foot_index_y,right_foot_index_z,right_foot_index_v</w:t>
+      </w:r>
     </w:p>
     <w:p>
       <w:pPr>
         <w:pStyle w:val="content"/>
-      </w:pPr>
+        <w:pBdr>
+          <w:top w:val="single" w:sz="4" w:space="1" w:color="auto"/>
+          <w:left w:val="single" w:sz="4" w:space="4" w:color="auto"/>
+          <w:bottom w:val="single" w:sz="4" w:space="1" w:color="auto"/>
+          <w:right w:val="single" w:sz="4" w:space="4" w:color="auto"/>
+        </w:pBdr>
+        <w:tabs>
+          <w:tab w:val="left" w:pos="851"/>
+          <w:tab w:val="left" w:pos="2835"/>
+        </w:tabs>
+        <w:ind w:left="1211" w:firstLine="0"/>
+        <w:rPr>
+          <w:rFonts w:ascii="Courier New" w:hAnsi="Courier New" w:cs="Courier New"/>
+          <w:sz w:val="20"/>
+          <w:szCs w:val="20"/>
+        </w:rPr>
+      </w:pPr>
+      <w:r>
+        <w:rPr>
+          <w:rFonts w:ascii="Courier New" w:hAnsi="Courier New" w:cs="Courier New"/>
+          <w:sz w:val="20"/>
+          <w:szCs w:val="20"/>
+        </w:rPr>
+        <w:t>H,</w:t>
+      </w:r>
+      <w:r>
+        <w:rPr>
+          <w:rFonts w:ascii="Courier New" w:hAnsi="Courier New" w:cs="Courier New"/>
+          <w:sz w:val="20"/>
+          <w:szCs w:val="20"/>
+        </w:rPr>
+        <w:t>0,0.79,0.59,-0.07,1.0,0.68,0.54,0.27,1.0,0.69,0.56,-0.32,1.0,0.68,0.72,0.28,0.27,0.69,0.74,-0.36,0.97,0.81,0.74,0.08,0.27,0.82,0.75,-0.18,0.92,0.46,0.54,0.19,1.0,0.47,0.55,-0.19,1.0,0.27,0.57,0.2,0.24,0.27,0.58,-0.15,0.96,0.1,0.61,0.29,0.47,0.08,0.62,-0.07,0.97,0.06,0.6,0.29,0.62,0.05,0.61,-0.08,0.96,0.1,0.72,0.19,0.69,0.08,0.72,-0.23,0.95</w:t>
+      </w:r>
     </w:p>
     <w:p>
       <w:pPr>
@@ -18504,39 +18967,802 @@
     </w:p>
     <w:p>
       <w:pPr>
+        <w:pStyle w:val="h1"/>
+      </w:pPr>
+      <w:r>
+        <w:t>3. BASIC SQUAT</w:t>
+      </w:r>
+      <w:bookmarkEnd w:id="64"/>
+    </w:p>
+    <w:p>
+      <w:pPr>
+        <w:pStyle w:val="h2"/>
+      </w:pPr>
+      <w:r>
+        <w:t>3.1. Basic technique, errors description and important landmarks</w:t>
+      </w:r>
+    </w:p>
+    <w:p>
+      <w:pPr>
         <w:pStyle w:val="content"/>
       </w:pPr>
+      <w:r>
+        <w:t>A squat is a strength exercise in which the trainee lowers their hips from a standing position and then stands back up.</w:t>
+      </w:r>
+      <w:r>
+        <w:t xml:space="preserve"> </w:t>
+      </w:r>
+      <w:r>
+        <w:t>During the descent of a squat, the hip and knee joints flex while the ankle joint dorsiflexes; conversely the hip and knee joints extend and the ankle joint plantarflexes when standing up.</w:t>
+      </w:r>
+    </w:p>
+    <w:p>
+      <w:pPr>
+        <w:pStyle w:val="content"/>
+      </w:pPr>
+      <w:r>
+        <w:t>There are 3 popular errors of</w:t>
+      </w:r>
+      <w:r>
+        <w:t xml:space="preserve"> basic squat</w:t>
+      </w:r>
+      <w:r>
+        <w:t xml:space="preserve"> that will be targeted in this thesis:</w:t>
+      </w:r>
+      <w:r>
+        <w:t xml:space="preserve"> </w:t>
+      </w:r>
+    </w:p>
+    <w:p>
+      <w:pPr>
+        <w:pStyle w:val="content"/>
+        <w:numPr>
+          <w:ilvl w:val="0"/>
+          <w:numId w:val="28"/>
+        </w:numPr>
+        <w:tabs>
+          <w:tab w:val="clear" w:pos="1134"/>
+          <w:tab w:val="left" w:pos="851"/>
+        </w:tabs>
+      </w:pPr>
+      <w:r>
+        <w:t>Feet placement</w:t>
+      </w:r>
+      <w:r>
+        <w:t>:</w:t>
+      </w:r>
+      <w:r>
+        <w:t xml:space="preserve"> Feet placement is extremely important in squat. The 2 feet should place in a way that the width of 2 feet </w:t>
+      </w:r>
+      <w:r>
+        <w:t>is around the width of 2 shoulders.</w:t>
+      </w:r>
+    </w:p>
+    <w:p>
+      <w:pPr>
+        <w:pStyle w:val="content"/>
+        <w:numPr>
+          <w:ilvl w:val="0"/>
+          <w:numId w:val="28"/>
+        </w:numPr>
+        <w:tabs>
+          <w:tab w:val="clear" w:pos="1134"/>
+          <w:tab w:val="left" w:pos="851"/>
+        </w:tabs>
+      </w:pPr>
+      <w:r>
+        <w:t>Knee placement: Knee placement is not only important but could be dangerous if perform incorrectly with heavy load. During the “down” stage of the exercise, the knee should be open out to wider than the feet width.</w:t>
+      </w:r>
+    </w:p>
+    <w:p>
+      <w:pPr>
+        <w:pStyle w:val="content"/>
+        <w:tabs>
+          <w:tab w:val="clear" w:pos="1134"/>
+          <w:tab w:val="left" w:pos="851"/>
+        </w:tabs>
+        <w:ind w:firstLine="0"/>
+      </w:pPr>
+      <w:r>
+        <w:tab/>
+      </w:r>
+      <w:r>
+        <w:t xml:space="preserve">In my research and exploration, the important </w:t>
+      </w:r>
+      <w:proofErr w:type="spellStart"/>
+      <w:r>
+        <w:t>MediaPipe</w:t>
+      </w:r>
+      <w:proofErr w:type="spellEnd"/>
+      <w:r>
+        <w:t xml:space="preserve"> Pose landmarks for this exercise are: left shoulder, right shoulder, right hip, left hip, right knee, left knee, right ankle</w:t>
+      </w:r>
+      <w:r>
+        <w:t xml:space="preserve"> and </w:t>
+      </w:r>
+      <w:r>
+        <w:t>left ankle.</w:t>
+      </w:r>
+    </w:p>
+    <w:p>
+      <w:pPr>
+        <w:pStyle w:val="h2"/>
+      </w:pPr>
+      <w:r>
+        <w:t>3.2. Stage detection method</w:t>
+      </w:r>
+    </w:p>
+    <w:p>
+      <w:pPr>
+        <w:pStyle w:val="content"/>
+      </w:pPr>
+      <w:r>
+        <w:t>In contrast with other exercises, there are 2 stages when performing squat, “up” and “down” stage. Because it is important for error detection to discriminate stage of the squat, a model is trained for this task.</w:t>
+      </w:r>
+    </w:p>
+    <w:p>
+      <w:pPr>
+        <w:pStyle w:val="content"/>
+      </w:pPr>
+      <w:r>
+        <w:t>Videos of contributors perform</w:t>
+      </w:r>
+      <w:r>
+        <w:t xml:space="preserve"> proper form of a squat</w:t>
+      </w:r>
+      <w:r>
+        <w:t xml:space="preserve"> of this exercise are used for to build a machine learning model. </w:t>
+      </w:r>
+      <w:r>
+        <w:fldChar w:fldCharType="begin"/>
+      </w:r>
+      <w:r>
+        <w:instrText xml:space="preserve"> REF _Ref118665093 \h </w:instrText>
+      </w:r>
+      <w:r>
+        <w:fldChar w:fldCharType="separate"/>
+      </w:r>
+      <w:r>
+        <w:t xml:space="preserve">Figure </w:t>
+      </w:r>
+      <w:r>
+        <w:rPr>
+          <w:noProof/>
+        </w:rPr>
+        <w:t>13</w:t>
+      </w:r>
+      <w:r>
+        <w:fldChar w:fldCharType="end"/>
+      </w:r>
+      <w:r>
+        <w:t xml:space="preserve"> </w:t>
+      </w:r>
+      <w:r>
+        <w:t xml:space="preserve">is a visual graph represent the number of frames gathered from the videos and their classes. There are a total of </w:t>
+      </w:r>
+      <w:r>
+        <w:t>374</w:t>
+      </w:r>
+      <w:r>
+        <w:t xml:space="preserve"> images, in which, there are </w:t>
+      </w:r>
+      <w:r>
+        <w:t xml:space="preserve">188 </w:t>
+      </w:r>
+      <w:r>
+        <w:t>samples (</w:t>
+      </w:r>
+      <w:r>
+        <w:t>50</w:t>
+      </w:r>
+      <w:r>
+        <w:t>.</w:t>
+      </w:r>
+      <w:r>
+        <w:t>25</w:t>
+      </w:r>
+      <w:r>
+        <w:t xml:space="preserve">%) belong to class </w:t>
+      </w:r>
+      <w:r>
+        <w:rPr>
+          <w:i/>
+          <w:iCs/>
+        </w:rPr>
+        <w:t>up</w:t>
+      </w:r>
+      <w:r>
+        <w:t xml:space="preserve"> and 186</w:t>
+      </w:r>
+      <w:r>
+        <w:t xml:space="preserve"> (</w:t>
+      </w:r>
+      <w:r>
+        <w:t>49.75</w:t>
+      </w:r>
+      <w:r>
+        <w:t xml:space="preserve">%) samples belong to class </w:t>
+      </w:r>
+      <w:r>
+        <w:rPr>
+          <w:i/>
+          <w:iCs/>
+        </w:rPr>
+        <w:t>down</w:t>
+      </w:r>
+      <w:r>
+        <w:t>.</w:t>
+      </w:r>
+    </w:p>
+    <w:p>
+      <w:pPr>
+        <w:pStyle w:val="content"/>
+        <w:keepNext/>
+        <w:ind w:firstLine="0"/>
+        <w:jc w:val="center"/>
+      </w:pPr>
+      <w:r>
+        <w:lastRenderedPageBreak/>
+        <w:drawing>
+          <wp:inline distT="0" distB="0" distL="0" distR="0" wp14:anchorId="61E5F1E1" wp14:editId="694364C2">
+            <wp:extent cx="3955878" cy="2942936"/>
+            <wp:effectExtent l="12700" t="12700" r="6985" b="16510"/>
+            <wp:docPr id="36" name="Picture 36"/>
+            <wp:cNvGraphicFramePr>
+              <a:graphicFrameLocks xmlns:a="http://schemas.openxmlformats.org/drawingml/2006/main" noChangeAspect="1"/>
+            </wp:cNvGraphicFramePr>
+            <a:graphic xmlns:a="http://schemas.openxmlformats.org/drawingml/2006/main">
+              <a:graphicData uri="http://schemas.openxmlformats.org/drawingml/2006/picture">
+                <pic:pic xmlns:pic="http://schemas.openxmlformats.org/drawingml/2006/picture">
+                  <pic:nvPicPr>
+                    <pic:cNvPr id="1" name=""/>
+                    <pic:cNvPicPr/>
+                  </pic:nvPicPr>
+                  <pic:blipFill>
+                    <a:blip r:embed="rId27"/>
+                    <a:stretch>
+                      <a:fillRect/>
+                    </a:stretch>
+                  </pic:blipFill>
+                  <pic:spPr>
+                    <a:xfrm>
+                      <a:off x="0" y="0"/>
+                      <a:ext cx="3982561" cy="2962786"/>
+                    </a:xfrm>
+                    <a:prstGeom prst="rect">
+                      <a:avLst/>
+                    </a:prstGeom>
+                    <a:ln w="12700">
+                      <a:solidFill>
+                        <a:schemeClr val="tx1"/>
+                      </a:solidFill>
+                    </a:ln>
+                  </pic:spPr>
+                </pic:pic>
+              </a:graphicData>
+            </a:graphic>
+          </wp:inline>
+        </w:drawing>
+      </w:r>
+    </w:p>
+    <w:p>
+      <w:pPr>
+        <w:pStyle w:val="pic"/>
+      </w:pPr>
+      <w:bookmarkStart w:id="65" w:name="_Ref118665093"/>
+      <w:r>
+        <w:t xml:space="preserve">Figure </w:t>
+      </w:r>
+      <w:r>
+        <w:fldChar w:fldCharType="begin"/>
+      </w:r>
+      <w:r>
+        <w:instrText xml:space="preserve"> SEQ Figure \* ARABIC </w:instrText>
+      </w:r>
+      <w:r>
+        <w:fldChar w:fldCharType="separate"/>
+      </w:r>
+      <w:r>
+        <w:rPr>
+          <w:noProof/>
+        </w:rPr>
+        <w:t>13</w:t>
+      </w:r>
+      <w:r>
+        <w:fldChar w:fldCharType="end"/>
+      </w:r>
+      <w:bookmarkEnd w:id="65"/>
+      <w:r>
+        <w:t>: Class balance of Squat's dataset</w:t>
+      </w:r>
+    </w:p>
+    <w:p>
+      <w:pPr>
+        <w:pStyle w:val="pic"/>
+      </w:pPr>
+    </w:p>
+    <w:p>
+      <w:pPr>
+        <w:pStyle w:val="content"/>
+      </w:pPr>
+      <w:r>
+        <w:t xml:space="preserve">Every datapoint in the dataset is consist of </w:t>
+      </w:r>
+      <w:r>
+        <w:t>37</w:t>
+      </w:r>
+      <w:r>
+        <w:t xml:space="preserve"> columns which are formed based on its classed and the important landmarks. Below is an example of a datapoint</w:t>
+      </w:r>
+      <w:r>
+        <w:t>:</w:t>
+      </w:r>
+    </w:p>
+    <w:p>
+      <w:pPr>
+        <w:pStyle w:val="content"/>
+        <w:pBdr>
+          <w:top w:val="single" w:sz="4" w:space="1" w:color="auto"/>
+          <w:left w:val="single" w:sz="4" w:space="4" w:color="auto"/>
+          <w:bottom w:val="single" w:sz="4" w:space="1" w:color="auto"/>
+          <w:right w:val="single" w:sz="4" w:space="4" w:color="auto"/>
+        </w:pBdr>
+        <w:tabs>
+          <w:tab w:val="left" w:pos="851"/>
+          <w:tab w:val="left" w:pos="2835"/>
+        </w:tabs>
+        <w:ind w:left="1211" w:firstLine="0"/>
+        <w:rPr>
+          <w:rFonts w:ascii="Courier New" w:hAnsi="Courier New" w:cs="Courier New"/>
+          <w:sz w:val="20"/>
+          <w:szCs w:val="20"/>
+        </w:rPr>
+      </w:pPr>
+      <w:r>
+        <w:rPr>
+          <w:rFonts w:ascii="Courier New" w:hAnsi="Courier New" w:cs="Courier New"/>
+          <w:sz w:val="20"/>
+          <w:szCs w:val="20"/>
+        </w:rPr>
+        <w:t>label</w:t>
+      </w:r>
+      <w:r>
+        <w:rPr>
+          <w:rFonts w:ascii="Courier New" w:hAnsi="Courier New" w:cs="Courier New"/>
+          <w:sz w:val="20"/>
+          <w:szCs w:val="20"/>
+        </w:rPr>
+        <w:t>,</w:t>
+      </w:r>
+      <w:r>
+        <w:rPr>
+          <w:rFonts w:ascii="Courier New" w:hAnsi="Courier New" w:cs="Courier New"/>
+          <w:sz w:val="20"/>
+          <w:szCs w:val="20"/>
+        </w:rPr>
+        <w:t>,nose_x,nose_y,nose_z,nose_v,left_shoulder_x,left_shoulder_y,left_shoulder_z,left_shoulder_v,right_shoulder_x,right_shoulder_y,right_shoulder_z,right_shoulder_v,left_hip_x,left_hip_y,left_hip_z,left_hip_v,right_hip_x,right_hip_y,right_hip_z,right_hip_v,left_knee_x,left_knee_y,left_knee_z,left_knee_v,right_knee_x,right_knee_y,right_knee_z,right_knee_v,left_ankle_x,left_ankle_y,left_ankle_z,left_ankle_v,right_ankle_x,right_ankle_y,right_ankle_z,right_ankle_v</w:t>
+      </w:r>
+    </w:p>
+    <w:p>
+      <w:pPr>
+        <w:pStyle w:val="content"/>
+        <w:pBdr>
+          <w:top w:val="single" w:sz="4" w:space="1" w:color="auto"/>
+          <w:left w:val="single" w:sz="4" w:space="4" w:color="auto"/>
+          <w:bottom w:val="single" w:sz="4" w:space="1" w:color="auto"/>
+          <w:right w:val="single" w:sz="4" w:space="4" w:color="auto"/>
+        </w:pBdr>
+        <w:tabs>
+          <w:tab w:val="left" w:pos="851"/>
+          <w:tab w:val="left" w:pos="2835"/>
+        </w:tabs>
+        <w:ind w:left="1211" w:firstLine="0"/>
+        <w:rPr>
+          <w:rFonts w:ascii="Courier New" w:hAnsi="Courier New" w:cs="Courier New"/>
+          <w:sz w:val="20"/>
+          <w:szCs w:val="20"/>
+        </w:rPr>
+      </w:pPr>
+      <w:r>
+        <w:rPr>
+          <w:rFonts w:ascii="Courier New" w:hAnsi="Courier New" w:cs="Courier New"/>
+          <w:sz w:val="20"/>
+          <w:szCs w:val="20"/>
+        </w:rPr>
+        <w:t>0,0.6,0.</w:t>
+      </w:r>
+      <w:proofErr w:type="gramStart"/>
+      <w:r>
+        <w:rPr>
+          <w:rFonts w:ascii="Courier New" w:hAnsi="Courier New" w:cs="Courier New"/>
+          <w:sz w:val="20"/>
+          <w:szCs w:val="20"/>
+        </w:rPr>
+        <w:t>43,-</w:t>
+      </w:r>
+      <w:proofErr w:type="gramEnd"/>
+      <w:r>
+        <w:rPr>
+          <w:rFonts w:ascii="Courier New" w:hAnsi="Courier New" w:cs="Courier New"/>
+          <w:sz w:val="20"/>
+          <w:szCs w:val="20"/>
+        </w:rPr>
+        <w:t>0.01,1.0,0.65,0.52,0.04,0.99,0.57,0.53,0.13,1.0,0.66,0.71,-0.04,1.0,0.62,0.72,0.04,1.0,0.65,0.66,-0.3,1.0,0.54,0.65,-0.13,0.98,0.66,0.84,-0.29,0.99,0.58,0.81,-0.16,0.97</w:t>
+      </w:r>
+    </w:p>
+    <w:p>
+      <w:pPr>
+        <w:pStyle w:val="content"/>
+        <w:ind w:firstLine="0"/>
+      </w:pPr>
+    </w:p>
+    <w:p>
+      <w:pPr>
+        <w:pStyle w:val="h2"/>
+      </w:pPr>
+      <w:r>
+        <w:t>3.3. Errors detection method</w:t>
+      </w:r>
+    </w:p>
+    <w:p>
+      <w:pPr>
+        <w:pStyle w:val="h4"/>
+      </w:pPr>
+      <w:r>
+        <w:t>3.3.1. Feet placement</w:t>
+      </w:r>
+    </w:p>
+    <w:p>
+      <w:pPr>
+        <w:pStyle w:val="content"/>
+      </w:pPr>
+      <w:r>
+        <w:t>Can be detected by calculate</w:t>
+      </w:r>
+      <w:r>
+        <w:t xml:space="preserve"> ratio between</w:t>
+      </w:r>
+      <w:r>
+        <w:t xml:space="preserve"> the distance </w:t>
+      </w:r>
+      <w:r>
+        <w:t>of</w:t>
+      </w:r>
+      <w:r>
+        <w:t xml:space="preserve"> 2 feet and the distance </w:t>
+      </w:r>
+      <w:r>
+        <w:t>of</w:t>
+      </w:r>
+      <w:r>
+        <w:t xml:space="preserve"> 2 shoulders.</w:t>
+      </w:r>
+      <w:r>
+        <w:t xml:space="preserve"> To precisely choose the correct ratio, videos of contributors perform proper form of a squat are analyzed. In that respect, 851 datapoints are gathered. </w:t>
+      </w:r>
+      <w:r>
+        <w:fldChar w:fldCharType="begin"/>
+      </w:r>
+      <w:r>
+        <w:instrText xml:space="preserve"> REF _Ref118666845 \h </w:instrText>
+      </w:r>
+      <w:r>
+        <w:fldChar w:fldCharType="separate"/>
+      </w:r>
+      <w:r>
+        <w:t xml:space="preserve">Figure </w:t>
+      </w:r>
+      <w:r>
+        <w:rPr>
+          <w:noProof/>
+        </w:rPr>
+        <w:t>14</w:t>
+      </w:r>
+      <w:r>
+        <w:fldChar w:fldCharType="end"/>
+      </w:r>
+      <w:r>
+        <w:t xml:space="preserve"> </w:t>
+      </w:r>
+      <w:r>
+        <w:t xml:space="preserve">is a visual graph represent </w:t>
+      </w:r>
+      <w:r>
+        <w:t xml:space="preserve">the ratio between the feet width and shoulder width calculated from 851 data points. In conclusion, assume that </w:t>
+      </w:r>
+      <m:oMath>
+        <m:r>
+          <w:rPr>
+            <w:rFonts w:ascii="Cambria Math" w:hAnsi="Cambria Math"/>
+          </w:rPr>
+          <m:t>x</m:t>
+        </m:r>
+      </m:oMath>
+      <w:r>
+        <w:t xml:space="preserve"> is the ratio between feet width and shoulder width:</w:t>
+      </w:r>
+      <w:r>
+        <w:t xml:space="preserve"> </w:t>
+      </w:r>
+    </w:p>
+    <w:p>
+      <w:pPr>
+        <w:pStyle w:val="content"/>
+        <w:numPr>
+          <w:ilvl w:val="0"/>
+          <w:numId w:val="28"/>
+        </w:numPr>
+        <w:tabs>
+          <w:tab w:val="clear" w:pos="1134"/>
+          <w:tab w:val="left" w:pos="851"/>
+        </w:tabs>
+      </w:pPr>
+      <m:oMath>
+        <m:r>
+          <w:rPr>
+            <w:rFonts w:ascii="Cambria Math" w:hAnsi="Cambria Math"/>
+          </w:rPr>
+          <m:t>1.2 ≤x ≤2.8</m:t>
+        </m:r>
+      </m:oMath>
+      <w:r>
+        <w:t xml:space="preserve"> : correct foot placement</w:t>
+      </w:r>
+    </w:p>
+    <w:p>
+      <w:pPr>
+        <w:pStyle w:val="content"/>
+        <w:numPr>
+          <w:ilvl w:val="0"/>
+          <w:numId w:val="28"/>
+        </w:numPr>
+        <w:tabs>
+          <w:tab w:val="clear" w:pos="1134"/>
+          <w:tab w:val="left" w:pos="851"/>
+        </w:tabs>
+      </w:pPr>
+      <m:oMath>
+        <m:r>
+          <w:rPr>
+            <w:rFonts w:ascii="Cambria Math" w:hAnsi="Cambria Math"/>
+          </w:rPr>
+          <w:lastRenderedPageBreak/>
+          <m:t>x &lt; 1.2</m:t>
+        </m:r>
+      </m:oMath>
+      <w:r>
+        <w:t>: foot placement is too tight</w:t>
+      </w:r>
+    </w:p>
+    <w:p>
+      <w:pPr>
+        <w:pStyle w:val="content"/>
+        <w:numPr>
+          <w:ilvl w:val="0"/>
+          <w:numId w:val="28"/>
+        </w:numPr>
+        <w:tabs>
+          <w:tab w:val="clear" w:pos="1134"/>
+          <w:tab w:val="left" w:pos="851"/>
+        </w:tabs>
+      </w:pPr>
+      <m:oMath>
+        <m:r>
+          <w:rPr>
+            <w:rFonts w:ascii="Cambria Math" w:hAnsi="Cambria Math"/>
+          </w:rPr>
+          <m:t>x &gt; 2.8</m:t>
+        </m:r>
+      </m:oMath>
+      <w:r>
+        <w:t xml:space="preserve"> : foot placement is too wide</w:t>
+      </w:r>
+    </w:p>
+    <w:p>
+      <w:pPr>
+        <w:pStyle w:val="content"/>
+      </w:pPr>
+      <w:r>
+        <w:t xml:space="preserve"> </w:t>
+      </w:r>
+    </w:p>
+    <w:p>
+      <w:pPr>
+        <w:pStyle w:val="content"/>
+        <w:keepNext/>
+        <w:ind w:firstLine="0"/>
+        <w:jc w:val="center"/>
+      </w:pPr>
+      <w:r>
+        <w:drawing>
+          <wp:inline distT="0" distB="0" distL="0" distR="0" wp14:anchorId="67C169DC" wp14:editId="761015CC">
+            <wp:extent cx="4840835" cy="3334100"/>
+            <wp:effectExtent l="12700" t="12700" r="10795" b="19050"/>
+            <wp:docPr id="47" name="Picture 47"/>
+            <wp:cNvGraphicFramePr>
+              <a:graphicFrameLocks xmlns:a="http://schemas.openxmlformats.org/drawingml/2006/main" noChangeAspect="1"/>
+            </wp:cNvGraphicFramePr>
+            <a:graphic xmlns:a="http://schemas.openxmlformats.org/drawingml/2006/main">
+              <a:graphicData uri="http://schemas.openxmlformats.org/drawingml/2006/picture">
+                <pic:pic xmlns:pic="http://schemas.openxmlformats.org/drawingml/2006/picture">
+                  <pic:nvPicPr>
+                    <pic:cNvPr id="1" name=""/>
+                    <pic:cNvPicPr/>
+                  </pic:nvPicPr>
+                  <pic:blipFill>
+                    <a:blip r:embed="rId28"/>
+                    <a:stretch>
+                      <a:fillRect/>
+                    </a:stretch>
+                  </pic:blipFill>
+                  <pic:spPr>
+                    <a:xfrm>
+                      <a:off x="0" y="0"/>
+                      <a:ext cx="4886411" cy="3365490"/>
+                    </a:xfrm>
+                    <a:prstGeom prst="rect">
+                      <a:avLst/>
+                    </a:prstGeom>
+                    <a:ln w="12700">
+                      <a:solidFill>
+                        <a:schemeClr val="tx1"/>
+                      </a:solidFill>
+                    </a:ln>
+                  </pic:spPr>
+                </pic:pic>
+              </a:graphicData>
+            </a:graphic>
+          </wp:inline>
+        </w:drawing>
+      </w:r>
+    </w:p>
+    <w:p>
+      <w:pPr>
+        <w:pStyle w:val="pic"/>
+      </w:pPr>
+      <w:bookmarkStart w:id="66" w:name="_Ref118666845"/>
+      <w:r>
+        <w:t xml:space="preserve">Figure </w:t>
+      </w:r>
+      <w:r>
+        <w:fldChar w:fldCharType="begin"/>
+      </w:r>
+      <w:r>
+        <w:instrText xml:space="preserve"> SEQ Figure \* ARABIC </w:instrText>
+      </w:r>
+      <w:r>
+        <w:fldChar w:fldCharType="separate"/>
+      </w:r>
+      <w:r>
+        <w:rPr>
+          <w:noProof/>
+        </w:rPr>
+        <w:t>14</w:t>
+      </w:r>
+      <w:r>
+        <w:fldChar w:fldCharType="end"/>
+      </w:r>
+      <w:bookmarkEnd w:id="66"/>
+      <w:r>
+        <w:t>: Graph representing the ratio between feet width and shoulder width in squat</w:t>
+      </w:r>
+    </w:p>
+    <w:p>
+      <w:pPr>
+        <w:pStyle w:val="content"/>
+      </w:pPr>
+    </w:p>
+    <w:p>
+      <w:pPr>
+        <w:pStyle w:val="h4"/>
+      </w:pPr>
+      <w:r>
+        <w:t>3.3.2. Knee placement</w:t>
+      </w:r>
+    </w:p>
+    <w:p>
+      <w:pPr>
+        <w:pStyle w:val="content"/>
+      </w:pPr>
+      <w:r>
+        <w:t xml:space="preserve">Can be detected by calculating ratio between the distance of 2 knee and 2 feet. Similar to the previous error, videos of contributors are analyzed to determine a correct threshold. Due to the dynamic movement of the knee during the exercise, the calculated ratio from the data will be separate into 3 stages: up, middle and down. </w:t>
+      </w:r>
+    </w:p>
+    <w:p>
+      <w:pPr>
+        <w:pStyle w:val="content"/>
+        <w:keepNext/>
+        <w:ind w:firstLine="0"/>
+        <w:jc w:val="center"/>
+      </w:pPr>
+      <w:r>
+        <w:lastRenderedPageBreak/>
+        <w:drawing>
+          <wp:inline distT="0" distB="0" distL="0" distR="0" wp14:anchorId="4DB2D93C" wp14:editId="5F492A38">
+            <wp:extent cx="4936197" cy="3754813"/>
+            <wp:effectExtent l="12700" t="12700" r="17145" b="17145"/>
+            <wp:docPr id="56" name="Picture 56"/>
+            <wp:cNvGraphicFramePr>
+              <a:graphicFrameLocks xmlns:a="http://schemas.openxmlformats.org/drawingml/2006/main" noChangeAspect="1"/>
+            </wp:cNvGraphicFramePr>
+            <a:graphic xmlns:a="http://schemas.openxmlformats.org/drawingml/2006/main">
+              <a:graphicData uri="http://schemas.openxmlformats.org/drawingml/2006/picture">
+                <pic:pic xmlns:pic="http://schemas.openxmlformats.org/drawingml/2006/picture">
+                  <pic:nvPicPr>
+                    <pic:cNvPr id="1" name=""/>
+                    <pic:cNvPicPr/>
+                  </pic:nvPicPr>
+                  <pic:blipFill>
+                    <a:blip r:embed="rId29"/>
+                    <a:stretch>
+                      <a:fillRect/>
+                    </a:stretch>
+                  </pic:blipFill>
+                  <pic:spPr>
+                    <a:xfrm>
+                      <a:off x="0" y="0"/>
+                      <a:ext cx="4950236" cy="3765492"/>
+                    </a:xfrm>
+                    <a:prstGeom prst="rect">
+                      <a:avLst/>
+                    </a:prstGeom>
+                    <a:ln w="12700">
+                      <a:solidFill>
+                        <a:schemeClr val="tx1"/>
+                      </a:solidFill>
+                    </a:ln>
+                  </pic:spPr>
+                </pic:pic>
+              </a:graphicData>
+            </a:graphic>
+          </wp:inline>
+        </w:drawing>
+      </w:r>
+    </w:p>
+    <w:p>
+      <w:pPr>
+        <w:pStyle w:val="Caption"/>
+        <w:jc w:val="center"/>
+      </w:pPr>
+      <w:r>
+        <w:t xml:space="preserve">Figure </w:t>
+      </w:r>
+      <w:r>
+        <w:fldChar w:fldCharType="begin"/>
+      </w:r>
+      <w:r>
+        <w:instrText xml:space="preserve"> SEQ Figure \* ARABIC </w:instrText>
+      </w:r>
+      <w:r>
+        <w:fldChar w:fldCharType="separate"/>
+      </w:r>
+      <w:r>
+        <w:rPr>
+          <w:noProof/>
+        </w:rPr>
+        <w:t>15</w:t>
+      </w:r>
+      <w:r>
+        <w:fldChar w:fldCharType="end"/>
+      </w:r>
+      <w:r>
+        <w:t>: Graph representing the ratio between knee width and feet width in each stage of squat</w:t>
+      </w:r>
+    </w:p>
+    <w:p>
+      <w:pPr>
+        <w:pStyle w:val="content"/>
+      </w:pPr>
     </w:p>
     <w:p>
       <w:pPr>
         <w:pStyle w:val="h1"/>
       </w:pPr>
-      <w:bookmarkStart w:id="60" w:name="_Toc118587321"/>
-      <w:r>
-        <w:lastRenderedPageBreak/>
-        <w:t>2. BASIC PLANK</w:t>
-      </w:r>
-      <w:bookmarkEnd w:id="60"/>
-    </w:p>
-    <w:p>
-      <w:pPr>
-        <w:pStyle w:val="h1"/>
-      </w:pPr>
-      <w:bookmarkStart w:id="61" w:name="_Toc118587322"/>
-      <w:r>
-        <w:t>3. BASIC SQUAT</w:t>
-      </w:r>
-      <w:bookmarkEnd w:id="61"/>
-    </w:p>
-    <w:p>
-      <w:pPr>
-        <w:pStyle w:val="h1"/>
-      </w:pPr>
-      <w:bookmarkStart w:id="62" w:name="_Toc118587323"/>
+      <w:bookmarkStart w:id="67" w:name="_Toc118587323"/>
       <w:r>
         <w:t>4. LUNGE</w:t>
       </w:r>
-      <w:bookmarkEnd w:id="62"/>
+      <w:bookmarkEnd w:id="67"/>
     </w:p>
     <w:p>
       <w:pPr>
@@ -18555,7 +19781,7 @@
       <w:pPr>
         <w:pStyle w:val="chap"/>
       </w:pPr>
-      <w:bookmarkStart w:id="63" w:name="_Toc118587324"/>
+      <w:bookmarkStart w:id="68" w:name="_Toc118587324"/>
       <w:r>
         <w:rPr>
           <w:caps w:val="0"/>
@@ -18569,17 +19795,17 @@
         </w:rPr>
         <w:t>EXPERIMENTAL RESULTS</w:t>
       </w:r>
-      <w:bookmarkEnd w:id="63"/>
+      <w:bookmarkEnd w:id="68"/>
     </w:p>
     <w:p>
       <w:pPr>
         <w:pStyle w:val="h1"/>
       </w:pPr>
-      <w:bookmarkStart w:id="64" w:name="_Toc118587325"/>
+      <w:bookmarkStart w:id="69" w:name="_Toc118587325"/>
       <w:r>
         <w:t>1. The purposes of testing</w:t>
       </w:r>
-      <w:bookmarkEnd w:id="64"/>
+      <w:bookmarkEnd w:id="69"/>
     </w:p>
     <w:p>
       <w:pPr>
@@ -18611,24 +19837,24 @@
       <w:pPr>
         <w:pStyle w:val="h1"/>
       </w:pPr>
-      <w:bookmarkStart w:id="65" w:name="_Toc118587326"/>
+      <w:bookmarkStart w:id="70" w:name="_Toc118587326"/>
       <w:r>
         <w:t xml:space="preserve">2. Testing </w:t>
       </w:r>
       <w:r>
         <w:t>explanation</w:t>
       </w:r>
-      <w:bookmarkEnd w:id="65"/>
+      <w:bookmarkEnd w:id="70"/>
     </w:p>
     <w:p>
       <w:pPr>
         <w:pStyle w:val="h2"/>
       </w:pPr>
-      <w:bookmarkStart w:id="66" w:name="_Toc118587327"/>
+      <w:bookmarkStart w:id="71" w:name="_Toc118587327"/>
       <w:r>
         <w:t>2.1. Details of the testing plan</w:t>
       </w:r>
-      <w:bookmarkEnd w:id="66"/>
+      <w:bookmarkEnd w:id="71"/>
     </w:p>
     <w:p>
       <w:pPr>
@@ -18657,7 +19883,7 @@
       <w:pPr>
         <w:pStyle w:val="h2"/>
       </w:pPr>
-      <w:bookmarkStart w:id="67" w:name="_Toc118587328"/>
+      <w:bookmarkStart w:id="72" w:name="_Toc118587328"/>
       <w:r>
         <w:t>2.1.1</w:t>
       </w:r>
@@ -18667,7 +19893,7 @@
       <w:r>
         <w:t>Testing features</w:t>
       </w:r>
-      <w:bookmarkEnd w:id="67"/>
+      <w:bookmarkEnd w:id="72"/>
     </w:p>
     <w:p>
       <w:pPr>
@@ -20242,7 +21468,7 @@
         <w:pStyle w:val="Caption"/>
         <w:jc w:val="center"/>
       </w:pPr>
-      <w:bookmarkStart w:id="68" w:name="_Toc89681534"/>
+      <w:bookmarkStart w:id="73" w:name="_Toc89681534"/>
       <w:r>
         <w:t xml:space="preserve">Table </w:t>
       </w:r>
@@ -20270,18 +21496,18 @@
       <w:r>
         <w:t>: Features require to be tested</w:t>
       </w:r>
-      <w:bookmarkEnd w:id="68"/>
+      <w:bookmarkEnd w:id="73"/>
     </w:p>
     <w:p/>
     <w:p>
       <w:pPr>
         <w:pStyle w:val="h2"/>
       </w:pPr>
-      <w:bookmarkStart w:id="69" w:name="_Toc118587329"/>
+      <w:bookmarkStart w:id="74" w:name="_Toc118587329"/>
       <w:r>
         <w:t>2.1.2. The goal of testing</w:t>
       </w:r>
-      <w:bookmarkEnd w:id="69"/>
+      <w:bookmarkEnd w:id="74"/>
     </w:p>
     <w:p>
       <w:pPr>
@@ -20311,11 +21537,11 @@
       <w:pPr>
         <w:pStyle w:val="h2"/>
       </w:pPr>
-      <w:bookmarkStart w:id="70" w:name="_Toc118587330"/>
+      <w:bookmarkStart w:id="75" w:name="_Toc118587330"/>
       <w:r>
         <w:t>2.1.3. Result from the test cases</w:t>
       </w:r>
-      <w:bookmarkEnd w:id="70"/>
+      <w:bookmarkEnd w:id="75"/>
     </w:p>
     <w:p>
       <w:pPr>
@@ -20354,11 +21580,11 @@
       <w:pPr>
         <w:pStyle w:val="h1"/>
       </w:pPr>
-      <w:bookmarkStart w:id="71" w:name="_Toc118587331"/>
+      <w:bookmarkStart w:id="76" w:name="_Toc118587331"/>
       <w:r>
         <w:t>2.2. Test environment</w:t>
       </w:r>
-      <w:bookmarkEnd w:id="71"/>
+      <w:bookmarkEnd w:id="76"/>
     </w:p>
     <w:p>
       <w:pPr>
@@ -20498,11 +21724,11 @@
       <w:pPr>
         <w:pStyle w:val="h1"/>
       </w:pPr>
-      <w:bookmarkStart w:id="72" w:name="_Toc118587332"/>
+      <w:bookmarkStart w:id="77" w:name="_Toc118587332"/>
       <w:r>
         <w:t>2.3. Test cases</w:t>
       </w:r>
-      <w:bookmarkEnd w:id="72"/>
+      <w:bookmarkEnd w:id="77"/>
     </w:p>
     <w:p>
       <w:pPr>
@@ -20519,11 +21745,11 @@
       <w:pPr>
         <w:pStyle w:val="h2"/>
       </w:pPr>
-      <w:bookmarkStart w:id="73" w:name="_Toc118587333"/>
+      <w:bookmarkStart w:id="78" w:name="_Toc118587333"/>
       <w:r>
         <w:t>2.3.1. Login</w:t>
       </w:r>
-      <w:bookmarkEnd w:id="73"/>
+      <w:bookmarkEnd w:id="78"/>
     </w:p>
     <w:p>
       <w:pPr>
@@ -21441,7 +22667,7 @@
         <w:pStyle w:val="Caption"/>
         <w:jc w:val="center"/>
       </w:pPr>
-      <w:bookmarkStart w:id="74" w:name="_Toc89681535"/>
+      <w:bookmarkStart w:id="79" w:name="_Toc89681535"/>
       <w:r>
         <w:lastRenderedPageBreak/>
         <w:t xml:space="preserve">Table </w:t>
@@ -21470,17 +22696,17 @@
       <w:r>
         <w:t>: Feature test cases - Login</w:t>
       </w:r>
-      <w:bookmarkEnd w:id="74"/>
+      <w:bookmarkEnd w:id="79"/>
     </w:p>
     <w:p>
       <w:pPr>
         <w:pStyle w:val="h2"/>
       </w:pPr>
-      <w:bookmarkStart w:id="75" w:name="_Toc118587334"/>
+      <w:bookmarkStart w:id="80" w:name="_Toc118587334"/>
       <w:r>
         <w:t>2.3.2. Register</w:t>
       </w:r>
-      <w:bookmarkEnd w:id="75"/>
+      <w:bookmarkEnd w:id="80"/>
     </w:p>
     <w:p>
       <w:r>
@@ -22364,7 +23590,7 @@
         <w:pStyle w:val="Caption"/>
         <w:jc w:val="center"/>
       </w:pPr>
-      <w:bookmarkStart w:id="76" w:name="_Toc89681536"/>
+      <w:bookmarkStart w:id="81" w:name="_Toc89681536"/>
       <w:r>
         <w:t xml:space="preserve">Table </w:t>
       </w:r>
@@ -22398,21 +23624,21 @@
       <w:r>
         <w:t>Register</w:t>
       </w:r>
-      <w:bookmarkEnd w:id="76"/>
+      <w:bookmarkEnd w:id="81"/>
     </w:p>
     <w:p/>
     <w:p>
       <w:pPr>
         <w:pStyle w:val="h2"/>
       </w:pPr>
-      <w:bookmarkStart w:id="77" w:name="_Toc118587335"/>
+      <w:bookmarkStart w:id="82" w:name="_Toc118587335"/>
       <w:r>
         <w:t xml:space="preserve">2.3.3. </w:t>
       </w:r>
       <w:r>
         <w:t>Add/Edit pricing list</w:t>
       </w:r>
-      <w:bookmarkEnd w:id="77"/>
+      <w:bookmarkEnd w:id="82"/>
     </w:p>
     <w:p>
       <w:r>
@@ -23522,7 +24748,7 @@
         <w:pStyle w:val="Caption"/>
         <w:jc w:val="center"/>
       </w:pPr>
-      <w:bookmarkStart w:id="78" w:name="_Toc89681537"/>
+      <w:bookmarkStart w:id="83" w:name="_Toc89681537"/>
       <w:r>
         <w:t xml:space="preserve">Table </w:t>
       </w:r>
@@ -23556,21 +24782,21 @@
       <w:r>
         <w:t>Add/Edit pricing list</w:t>
       </w:r>
-      <w:bookmarkEnd w:id="78"/>
+      <w:bookmarkEnd w:id="83"/>
     </w:p>
     <w:p/>
     <w:p>
       <w:pPr>
         <w:pStyle w:val="h2"/>
       </w:pPr>
-      <w:bookmarkStart w:id="79" w:name="_Toc118587336"/>
+      <w:bookmarkStart w:id="84" w:name="_Toc118587336"/>
       <w:r>
         <w:t>2.3.4. S</w:t>
       </w:r>
       <w:r>
         <w:t>earch for order by its id</w:t>
       </w:r>
-      <w:bookmarkEnd w:id="79"/>
+      <w:bookmarkEnd w:id="84"/>
     </w:p>
     <w:p>
       <w:r>
@@ -24843,7 +26069,7 @@
         <w:pStyle w:val="Caption"/>
         <w:jc w:val="center"/>
       </w:pPr>
-      <w:bookmarkStart w:id="80" w:name="_Toc89681538"/>
+      <w:bookmarkStart w:id="85" w:name="_Toc89681538"/>
       <w:r>
         <w:t xml:space="preserve">Table </w:t>
       </w:r>
@@ -24877,18 +26103,18 @@
       <w:r>
         <w:t>Order searching</w:t>
       </w:r>
-      <w:bookmarkEnd w:id="80"/>
+      <w:bookmarkEnd w:id="85"/>
     </w:p>
     <w:p/>
     <w:p>
       <w:pPr>
         <w:pStyle w:val="h2"/>
       </w:pPr>
-      <w:bookmarkStart w:id="81" w:name="_Toc118587337"/>
+      <w:bookmarkStart w:id="86" w:name="_Toc118587337"/>
       <w:r>
         <w:t>2.3.5. Find consignee information</w:t>
       </w:r>
-      <w:bookmarkEnd w:id="81"/>
+      <w:bookmarkEnd w:id="86"/>
     </w:p>
     <w:p>
       <w:r>
@@ -25225,7 +26451,7 @@
         <w:pStyle w:val="Caption"/>
         <w:jc w:val="center"/>
       </w:pPr>
-      <w:bookmarkStart w:id="82" w:name="_Toc89681539"/>
+      <w:bookmarkStart w:id="87" w:name="_Toc89681539"/>
       <w:r>
         <w:t xml:space="preserve">Table </w:t>
       </w:r>
@@ -25262,21 +26488,21 @@
       <w:r>
         <w:t xml:space="preserve"> consignee location</w:t>
       </w:r>
-      <w:bookmarkEnd w:id="82"/>
+      <w:bookmarkEnd w:id="87"/>
     </w:p>
     <w:p/>
     <w:p>
       <w:pPr>
         <w:pStyle w:val="h2"/>
       </w:pPr>
-      <w:bookmarkStart w:id="83" w:name="_Toc118587338"/>
+      <w:bookmarkStart w:id="88" w:name="_Toc118587338"/>
       <w:r>
         <w:t>2.3.6. Navigate</w:t>
       </w:r>
       <w:r>
         <w:t xml:space="preserve"> and calculate distance</w:t>
       </w:r>
-      <w:bookmarkEnd w:id="83"/>
+      <w:bookmarkEnd w:id="88"/>
     </w:p>
     <w:p>
       <w:r>
@@ -25552,7 +26778,7 @@
         <w:pStyle w:val="Caption"/>
         <w:jc w:val="center"/>
       </w:pPr>
-      <w:bookmarkStart w:id="84" w:name="_Toc89681540"/>
+      <w:bookmarkStart w:id="89" w:name="_Toc89681540"/>
       <w:r>
         <w:t xml:space="preserve">Table </w:t>
       </w:r>
@@ -25586,7 +26812,7 @@
       <w:r>
         <w:t>Navigate and calculate distance</w:t>
       </w:r>
-      <w:bookmarkEnd w:id="84"/>
+      <w:bookmarkEnd w:id="89"/>
     </w:p>
     <w:p>
       <w:pPr>
@@ -25595,22 +26821,22 @@
       <w:r>
         <w:br w:type="page"/>
       </w:r>
-      <w:bookmarkStart w:id="85" w:name="_Toc118587339"/>
+      <w:bookmarkStart w:id="90" w:name="_Toc118587339"/>
       <w:r>
         <w:lastRenderedPageBreak/>
         <w:t>CONCLUSION</w:t>
       </w:r>
-      <w:bookmarkEnd w:id="85"/>
+      <w:bookmarkEnd w:id="90"/>
     </w:p>
     <w:p>
       <w:pPr>
         <w:pStyle w:val="h1"/>
       </w:pPr>
-      <w:bookmarkStart w:id="86" w:name="_Toc118587340"/>
+      <w:bookmarkStart w:id="91" w:name="_Toc118587340"/>
       <w:r>
         <w:t>1. Final results</w:t>
       </w:r>
-      <w:bookmarkEnd w:id="86"/>
+      <w:bookmarkEnd w:id="91"/>
     </w:p>
     <w:p>
       <w:pPr>
@@ -25713,7 +26939,7 @@
           <w:iCs w:val="0"/>
         </w:rPr>
       </w:pPr>
-      <w:bookmarkStart w:id="87" w:name="_Toc118587341"/>
+      <w:bookmarkStart w:id="92" w:name="_Toc118587341"/>
       <w:r>
         <w:rPr>
           <w:rStyle w:val="Emphasis"/>
@@ -25722,7 +26948,7 @@
         </w:rPr>
         <w:t>2. Future works</w:t>
       </w:r>
-      <w:bookmarkEnd w:id="87"/>
+      <w:bookmarkEnd w:id="92"/>
     </w:p>
     <w:p>
       <w:pPr>
@@ -25898,7 +27124,7 @@
       <w:r>
         <w:br w:type="page"/>
       </w:r>
-      <w:bookmarkStart w:id="88" w:name="_Toc118587342"/>
+      <w:bookmarkStart w:id="93" w:name="_Toc118587342"/>
       <w:r>
         <w:rPr>
           <w:rStyle w:val="Emphasis"/>
@@ -25909,7 +27135,7 @@
         <w:lastRenderedPageBreak/>
         <w:t>REFERENCES</w:t>
       </w:r>
-      <w:bookmarkEnd w:id="88"/>
+      <w:bookmarkEnd w:id="93"/>
     </w:p>
     <w:p>
       <w:pPr>
@@ -25990,7 +27216,7 @@
       <w:r>
         <w:t xml:space="preserve"> from </w:t>
       </w:r>
-      <w:hyperlink r:id="rId26" w:history="1">
+      <w:hyperlink r:id="rId30" w:history="1">
         <w:r>
           <w:rPr>
             <w:rStyle w:val="Hyperlink"/>
@@ -26065,7 +27291,7 @@
       <w:r>
         <w:t xml:space="preserve">” from </w:t>
       </w:r>
-      <w:hyperlink r:id="rId27" w:history="1">
+      <w:hyperlink r:id="rId31" w:history="1">
         <w:r>
           <w:rPr>
             <w:rStyle w:val="Hyperlink"/>
@@ -26128,7 +27354,7 @@
       <w:r>
         <w:t xml:space="preserve"> </w:t>
       </w:r>
-      <w:hyperlink r:id="rId28" w:history="1">
+      <w:hyperlink r:id="rId32" w:history="1">
         <w:r>
           <w:rPr>
             <w:rStyle w:val="Hyperlink"/>
@@ -26180,7 +27406,7 @@
       <w:r>
         <w:t xml:space="preserve">Vuejs.org, “Vue.js Introduction” from </w:t>
       </w:r>
-      <w:hyperlink r:id="rId29" w:history="1">
+      <w:hyperlink r:id="rId33" w:history="1">
         <w:r>
           <w:rPr>
             <w:rStyle w:val="Hyperlink"/>
@@ -26229,7 +27455,7 @@
       <w:r>
         <w:t xml:space="preserve"> </w:t>
       </w:r>
-      <w:hyperlink r:id="rId30" w:history="1">
+      <w:hyperlink r:id="rId34" w:history="1">
         <w:r>
           <w:rPr>
             <w:rStyle w:val="Hyperlink"/>
@@ -26280,7 +27506,7 @@
       <w:r>
         <w:t xml:space="preserve"> </w:t>
       </w:r>
-      <w:hyperlink r:id="rId31" w:history="1">
+      <w:hyperlink r:id="rId35" w:history="1">
         <w:r>
           <w:rPr>
             <w:rStyle w:val="Hyperlink"/>
@@ -26314,7 +27540,7 @@
       <w:r>
         <w:t xml:space="preserve"> </w:t>
       </w:r>
-      <w:hyperlink r:id="rId32" w:history="1">
+      <w:hyperlink r:id="rId36" w:history="1">
         <w:r>
           <w:rPr>
             <w:rStyle w:val="Hyperlink"/>
@@ -32289,12 +33515,10 @@
     <w:next w:val="h3"/>
     <w:rsid w:val="0010636F"/>
     <w:pPr>
-      <w:numPr>
-        <w:numId w:val="28"/>
-      </w:numPr>
       <w:tabs>
         <w:tab w:val="left" w:pos="851"/>
       </w:tabs>
+      <w:ind w:left="1211" w:hanging="360"/>
     </w:pPr>
   </w:style>
   <w:style w:type="paragraph" w:customStyle="1" w:styleId="h4">
@@ -32302,6 +33526,16 @@
     <w:basedOn w:val="h2"/>
     <w:qFormat/>
     <w:rsid w:val="0010636F"/>
+  </w:style>
+  <w:style w:type="character" w:styleId="PlaceholderText">
+    <w:name w:val="Placeholder Text"/>
+    <w:basedOn w:val="DefaultParagraphFont"/>
+    <w:uiPriority w:val="99"/>
+    <w:semiHidden/>
+    <w:rsid w:val="00E23BE7"/>
+    <w:rPr>
+      <w:color w:val="808080"/>
+    </w:rPr>
   </w:style>
 </w:styles>
 </file>

</xml_diff>